<commit_message>
CCDD version 2.1.6. See README for details.
</commit_message>
<xml_diff>
--- a/Docs/CCDD_Tutorial.docx
+++ b/Docs/CCDD_Tutorial.docx
@@ -1,6 +1,6 @@
 
 <file path=word/document.xml><?xml version="1.0" encoding="utf-8"?>
-<w:document xmlns:wpc="http://schemas.microsoft.com/office/word/2010/wordprocessingCanvas" xmlns:cx="http://schemas.microsoft.com/office/drawing/2014/chartex" xmlns:cx1="http://schemas.microsoft.com/office/drawing/2015/9/8/chartex" xmlns:cx2="http://schemas.microsoft.com/office/drawing/2015/10/21/chartex" xmlns:cx3="http://schemas.microsoft.com/office/drawing/2016/5/9/chartex" xmlns:cx4="http://schemas.microsoft.com/office/drawing/2016/5/10/chartex" xmlns:cx5="http://schemas.microsoft.com/office/drawing/2016/5/11/chartex" xmlns:cx6="http://schemas.microsoft.com/office/drawing/2016/5/12/chartex" xmlns:cx7="http://schemas.microsoft.com/office/drawing/2016/5/13/chartex" xmlns:cx8="http://schemas.microsoft.com/office/drawing/2016/5/14/chartex" xmlns:mc="http://schemas.openxmlformats.org/markup-compatibility/2006" xmlns:aink="http://schemas.microsoft.com/office/drawing/2016/ink" xmlns:am3d="http://schemas.microsoft.com/office/drawing/2017/model3d" xmlns:o="urn:schemas-microsoft-com:office:office" xmlns:r="http://schemas.openxmlformats.org/officeDocument/2006/relationships" xmlns:m="http://schemas.openxmlformats.org/officeDocument/2006/math" xmlns:v="urn:schemas-microsoft-com:vml" xmlns:wp14="http://schemas.microsoft.com/office/word/2010/wordprocessingDrawing" xmlns:wp="http://schemas.openxmlformats.org/drawingml/2006/wordprocessingDrawing" xmlns:w10="urn:schemas-microsoft-com:office:word" xmlns:w="http://schemas.openxmlformats.org/wordprocessingml/2006/main" xmlns:w14="http://schemas.microsoft.com/office/word/2010/wordml" xmlns:w15="http://schemas.microsoft.com/office/word/2012/wordml" xmlns:w16cex="http://schemas.microsoft.com/office/word/2018/wordml/cex" xmlns:w16cid="http://schemas.microsoft.com/office/word/2016/wordml/cid" xmlns:w16="http://schemas.microsoft.com/office/word/2018/wordml" xmlns:w16sdtdh="http://schemas.microsoft.com/office/word/2020/wordml/sdtdatahash" xmlns:w16se="http://schemas.microsoft.com/office/word/2015/wordml/symex" xmlns:wpg="http://schemas.microsoft.com/office/word/2010/wordprocessingGroup" xmlns:wpi="http://schemas.microsoft.com/office/word/2010/wordprocessingInk" xmlns:wne="http://schemas.microsoft.com/office/word/2006/wordml" xmlns:wps="http://schemas.microsoft.com/office/word/2010/wordprocessingShape" mc:Ignorable="w14 w15 w16se w16cid w16 w16cex w16sdtdh wp14">
+<w:document xmlns:wpc="http://schemas.microsoft.com/office/word/2010/wordprocessingCanvas" xmlns:cx="http://schemas.microsoft.com/office/drawing/2014/chartex" xmlns:cx1="http://schemas.microsoft.com/office/drawing/2015/9/8/chartex" xmlns:cx2="http://schemas.microsoft.com/office/drawing/2015/10/21/chartex" xmlns:cx3="http://schemas.microsoft.com/office/drawing/2016/5/9/chartex" xmlns:cx4="http://schemas.microsoft.com/office/drawing/2016/5/10/chartex" xmlns:cx5="http://schemas.microsoft.com/office/drawing/2016/5/11/chartex" xmlns:cx6="http://schemas.microsoft.com/office/drawing/2016/5/12/chartex" xmlns:cx7="http://schemas.microsoft.com/office/drawing/2016/5/13/chartex" xmlns:cx8="http://schemas.microsoft.com/office/drawing/2016/5/14/chartex" xmlns:mc="http://schemas.openxmlformats.org/markup-compatibility/2006" xmlns:aink="http://schemas.microsoft.com/office/drawing/2016/ink" xmlns:am3d="http://schemas.microsoft.com/office/drawing/2017/model3d" xmlns:o="urn:schemas-microsoft-com:office:office" xmlns:oel="http://schemas.microsoft.com/office/2019/extlst" xmlns:r="http://schemas.openxmlformats.org/officeDocument/2006/relationships" xmlns:m="http://schemas.openxmlformats.org/officeDocument/2006/math" xmlns:v="urn:schemas-microsoft-com:vml" xmlns:wp14="http://schemas.microsoft.com/office/word/2010/wordprocessingDrawing" xmlns:wp="http://schemas.openxmlformats.org/drawingml/2006/wordprocessingDrawing" xmlns:w10="urn:schemas-microsoft-com:office:word" xmlns:w="http://schemas.openxmlformats.org/wordprocessingml/2006/main" xmlns:w14="http://schemas.microsoft.com/office/word/2010/wordml" xmlns:w15="http://schemas.microsoft.com/office/word/2012/wordml" xmlns:w16cex="http://schemas.microsoft.com/office/word/2018/wordml/cex" xmlns:w16cid="http://schemas.microsoft.com/office/word/2016/wordml/cid" xmlns:w16="http://schemas.microsoft.com/office/word/2018/wordml" xmlns:w16sdtdh="http://schemas.microsoft.com/office/word/2020/wordml/sdtdatahash" xmlns:w16se="http://schemas.microsoft.com/office/word/2015/wordml/symex" xmlns:wpg="http://schemas.microsoft.com/office/word/2010/wordprocessingGroup" xmlns:wpi="http://schemas.microsoft.com/office/word/2010/wordprocessingInk" xmlns:wne="http://schemas.microsoft.com/office/word/2006/wordml" xmlns:wps="http://schemas.microsoft.com/office/word/2010/wordprocessingShape" mc:Ignorable="w14 w15 w16se w16cid w16 w16cex w16sdtdh wp14">
   <w:body>
     <w:p>
       <w:pPr>
@@ -63,7 +63,7 @@
         <mc:AlternateContent>
           <mc:Choice Requires="wpg">
             <w:drawing>
-              <wp:inline distT="0" distB="0" distL="0" distR="0" wp14:anchorId="2298ED7B" wp14:editId="6935E612">
+              <wp:inline distT="0" distB="0" distL="0" distR="0" wp14:anchorId="2298ED7B" wp14:editId="28B3889F">
                 <wp:extent cx="6020766" cy="6674048"/>
                 <wp:effectExtent l="0" t="0" r="0" b="0"/>
                 <wp:docPr id="54211" name="Group 54211"/>
@@ -1182,6 +1182,12 @@
                                 </w:rPr>
                                 <w:t>1</w:t>
                               </w:r>
+                              <w:r>
+                                <w:rPr>
+                                  <w:sz w:val="36"/>
+                                </w:rPr>
+                                <w:t>a</w:t>
+                              </w:r>
                             </w:p>
                           </w:txbxContent>
                         </wps:txbx>
@@ -1280,8 +1286,8 @@
                         <wps:cNvSpPr/>
                         <wps:spPr>
                           <a:xfrm>
-                            <a:off x="18288" y="3171317"/>
-                            <a:ext cx="1365739" cy="309679"/>
+                            <a:off x="18285" y="3171129"/>
+                            <a:ext cx="1719073" cy="309679"/>
                           </a:xfrm>
                           <a:prstGeom prst="rect">
                             <a:avLst/>
@@ -1301,7 +1307,13 @@
                                 <w:rPr>
                                   <w:sz w:val="36"/>
                                 </w:rPr>
-                                <w:t>January 2023</w:t>
+                                <w:t>September</w:t>
+                              </w:r>
+                              <w:r>
+                                <w:rPr>
+                                  <w:sz w:val="36"/>
+                                </w:rPr>
+                                <w:t xml:space="preserve"> 2023</w:t>
                               </w:r>
                             </w:p>
                           </w:txbxContent>
@@ -2618,7 +2630,7 @@
           </mc:Choice>
           <mc:Fallback>
             <w:pict>
-              <v:group w14:anchorId="2298ED7B" id="Group 54211" o:spid="_x0000_s1026" style="width:474.1pt;height:525.5pt;mso-position-horizontal-relative:char;mso-position-vertical-relative:line" coordsize="60207,66740" o:gfxdata="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">
+              <v:group w14:anchorId="2298ED7B" id="Group 54211" o:spid="_x0000_s1026" style="width:474.1pt;height:525.5pt;mso-position-horizontal-relative:char;mso-position-vertical-relative:line" coordsize="60207,66740" o:gfxdata="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">
                 <v:rect id="Rectangle 19" o:spid="_x0000_s1027" style="position:absolute;left:182;top:998;width:29383;height:3097;visibility:visible;mso-wrap-style:square;v-text-anchor:top" o:gfxdata="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" filled="f" stroked="f">
                   <v:textbox inset="0,0,0,0">
                     <w:txbxContent>
@@ -2903,6 +2915,12 @@
                           </w:rPr>
                           <w:t>1</w:t>
                         </w:r>
+                        <w:r>
+                          <w:rPr>
+                            <w:sz w:val="36"/>
+                          </w:rPr>
+                          <w:t>a</w:t>
+                        </w:r>
                       </w:p>
                     </w:txbxContent>
                   </v:textbox>
@@ -2926,7 +2944,7 @@
                   <v:stroke miterlimit="83231f" joinstyle="miter"/>
                   <v:path arrowok="t" textboxrect="0,0,27432,278892"/>
                 </v:shape>
-                <v:rect id="Rectangle 47" o:spid="_x0000_s1054" style="position:absolute;left:182;top:31713;width:13658;height:3096;visibility:visible;mso-wrap-style:square;v-text-anchor:top" o:gfxdata="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" filled="f" stroked="f">
+                <v:rect id="Rectangle 47" o:spid="_x0000_s1054" style="position:absolute;left:182;top:31711;width:17191;height:3097;visibility:visible;mso-wrap-style:square;v-text-anchor:top" o:gfxdata="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" filled="f" stroked="f">
                   <v:textbox inset="0,0,0,0">
                     <w:txbxContent>
                       <w:p>
@@ -2938,7 +2956,13 @@
                           <w:rPr>
                             <w:sz w:val="36"/>
                           </w:rPr>
-                          <w:t>January 2023</w:t>
+                          <w:t>September</w:t>
+                        </w:r>
+                        <w:r>
+                          <w:rPr>
+                            <w:sz w:val="36"/>
+                          </w:rPr>
+                          <w:t xml:space="preserve"> 2023</w:t>
                         </w:r>
                       </w:p>
                     </w:txbxContent>
@@ -3389,7 +3413,6 @@
           <w:docPartGallery w:val="Table of Contents"/>
         </w:docPartObj>
       </w:sdtPr>
-      <w:sdtEndPr/>
       <w:sdtContent>
         <w:p>
           <w:pPr>
@@ -16472,7 +16495,19 @@
         <w:rPr>
           <w:bCs/>
         </w:rPr>
-        <w:t>and then click “Filter by group” before selecting the</w:t>
+        <w:t xml:space="preserve">and then click “Filter by </w:t>
+      </w:r>
+      <w:r>
+        <w:rPr>
+          <w:bCs/>
+        </w:rPr>
+        <w:t>type</w:t>
+      </w:r>
+      <w:r>
+        <w:rPr>
+          <w:bCs/>
+        </w:rPr>
+        <w:t>” before selecting the</w:t>
       </w:r>
       <w:r>
         <w:rPr>
@@ -16531,7 +16566,17 @@
         <w:t>ID interval</w:t>
       </w:r>
       <w:r>
-        <w:t xml:space="preserve"> is a decimal value and with it set as “1” the first ID assigned will be “0x0110” followed by “0x0111”, “0x0112”, etc.  The Overwrite existing IDs check box determines if message ID cells and fields </w:t>
+        <w:t xml:space="preserve"> is a decimal value and with it set as “1” the first ID assigned will be “0x0110” followed by “0x0111”, “0x0112”, etc.  The </w:t>
+      </w:r>
+      <w:r>
+        <w:rPr>
+          <w:b/>
+          <w:bCs/>
+        </w:rPr>
+        <w:t>Overwrite existing IDs</w:t>
+      </w:r>
+      <w:r>
+        <w:t xml:space="preserve"> check box determines if message ID cells and fields </w:t>
       </w:r>
       <w:r>
         <w:lastRenderedPageBreak/>
@@ -19776,7 +19821,7 @@
 </file>
 
 <file path=word/endnotes.xml><?xml version="1.0" encoding="utf-8"?>
-<w:endnotes xmlns:wpc="http://schemas.microsoft.com/office/word/2010/wordprocessingCanvas" xmlns:cx="http://schemas.microsoft.com/office/drawing/2014/chartex" xmlns:cx1="http://schemas.microsoft.com/office/drawing/2015/9/8/chartex" xmlns:cx2="http://schemas.microsoft.com/office/drawing/2015/10/21/chartex" xmlns:cx3="http://schemas.microsoft.com/office/drawing/2016/5/9/chartex" xmlns:cx4="http://schemas.microsoft.com/office/drawing/2016/5/10/chartex" xmlns:cx5="http://schemas.microsoft.com/office/drawing/2016/5/11/chartex" xmlns:cx6="http://schemas.microsoft.com/office/drawing/2016/5/12/chartex" xmlns:cx7="http://schemas.microsoft.com/office/drawing/2016/5/13/chartex" xmlns:cx8="http://schemas.microsoft.com/office/drawing/2016/5/14/chartex" xmlns:mc="http://schemas.openxmlformats.org/markup-compatibility/2006" xmlns:aink="http://schemas.microsoft.com/office/drawing/2016/ink" xmlns:am3d="http://schemas.microsoft.com/office/drawing/2017/model3d" xmlns:o="urn:schemas-microsoft-com:office:office" xmlns:r="http://schemas.openxmlformats.org/officeDocument/2006/relationships" xmlns:m="http://schemas.openxmlformats.org/officeDocument/2006/math" xmlns:v="urn:schemas-microsoft-com:vml" xmlns:wp14="http://schemas.microsoft.com/office/word/2010/wordprocessingDrawing" xmlns:wp="http://schemas.openxmlformats.org/drawingml/2006/wordprocessingDrawing" xmlns:w10="urn:schemas-microsoft-com:office:word" xmlns:w="http://schemas.openxmlformats.org/wordprocessingml/2006/main" xmlns:w14="http://schemas.microsoft.com/office/word/2010/wordml" xmlns:w15="http://schemas.microsoft.com/office/word/2012/wordml" xmlns:w16cex="http://schemas.microsoft.com/office/word/2018/wordml/cex" xmlns:w16cid="http://schemas.microsoft.com/office/word/2016/wordml/cid" xmlns:w16="http://schemas.microsoft.com/office/word/2018/wordml" xmlns:w16sdtdh="http://schemas.microsoft.com/office/word/2020/wordml/sdtdatahash" xmlns:w16se="http://schemas.microsoft.com/office/word/2015/wordml/symex" xmlns:wpg="http://schemas.microsoft.com/office/word/2010/wordprocessingGroup" xmlns:wpi="http://schemas.microsoft.com/office/word/2010/wordprocessingInk" xmlns:wne="http://schemas.microsoft.com/office/word/2006/wordml" xmlns:wps="http://schemas.microsoft.com/office/word/2010/wordprocessingShape" mc:Ignorable="w14 w15 w16se w16cid w16 w16cex w16sdtdh wp14">
+<w:endnotes xmlns:wpc="http://schemas.microsoft.com/office/word/2010/wordprocessingCanvas" xmlns:cx="http://schemas.microsoft.com/office/drawing/2014/chartex" xmlns:cx1="http://schemas.microsoft.com/office/drawing/2015/9/8/chartex" xmlns:cx2="http://schemas.microsoft.com/office/drawing/2015/10/21/chartex" xmlns:cx3="http://schemas.microsoft.com/office/drawing/2016/5/9/chartex" xmlns:cx4="http://schemas.microsoft.com/office/drawing/2016/5/10/chartex" xmlns:cx5="http://schemas.microsoft.com/office/drawing/2016/5/11/chartex" xmlns:cx6="http://schemas.microsoft.com/office/drawing/2016/5/12/chartex" xmlns:cx7="http://schemas.microsoft.com/office/drawing/2016/5/13/chartex" xmlns:cx8="http://schemas.microsoft.com/office/drawing/2016/5/14/chartex" xmlns:mc="http://schemas.openxmlformats.org/markup-compatibility/2006" xmlns:aink="http://schemas.microsoft.com/office/drawing/2016/ink" xmlns:am3d="http://schemas.microsoft.com/office/drawing/2017/model3d" xmlns:o="urn:schemas-microsoft-com:office:office" xmlns:oel="http://schemas.microsoft.com/office/2019/extlst" xmlns:r="http://schemas.openxmlformats.org/officeDocument/2006/relationships" xmlns:m="http://schemas.openxmlformats.org/officeDocument/2006/math" xmlns:v="urn:schemas-microsoft-com:vml" xmlns:wp14="http://schemas.microsoft.com/office/word/2010/wordprocessingDrawing" xmlns:wp="http://schemas.openxmlformats.org/drawingml/2006/wordprocessingDrawing" xmlns:w10="urn:schemas-microsoft-com:office:word" xmlns:w="http://schemas.openxmlformats.org/wordprocessingml/2006/main" xmlns:w14="http://schemas.microsoft.com/office/word/2010/wordml" xmlns:w15="http://schemas.microsoft.com/office/word/2012/wordml" xmlns:w16cex="http://schemas.microsoft.com/office/word/2018/wordml/cex" xmlns:w16cid="http://schemas.microsoft.com/office/word/2016/wordml/cid" xmlns:w16="http://schemas.microsoft.com/office/word/2018/wordml" xmlns:w16sdtdh="http://schemas.microsoft.com/office/word/2020/wordml/sdtdatahash" xmlns:w16se="http://schemas.microsoft.com/office/word/2015/wordml/symex" xmlns:wpg="http://schemas.microsoft.com/office/word/2010/wordprocessingGroup" xmlns:wpi="http://schemas.microsoft.com/office/word/2010/wordprocessingInk" xmlns:wne="http://schemas.microsoft.com/office/word/2006/wordml" xmlns:wps="http://schemas.microsoft.com/office/word/2010/wordprocessingShape" mc:Ignorable="w14 w15 w16se w16cid w16 w16cex w16sdtdh wp14">
   <w:endnote w:type="separator" w:id="-1">
     <w:p>
       <w:pPr>
@@ -19801,7 +19846,7 @@
 </file>
 
 <file path=word/footer1.xml><?xml version="1.0" encoding="utf-8"?>
-<w:ftr xmlns:wpc="http://schemas.microsoft.com/office/word/2010/wordprocessingCanvas" xmlns:cx="http://schemas.microsoft.com/office/drawing/2014/chartex" xmlns:cx1="http://schemas.microsoft.com/office/drawing/2015/9/8/chartex" xmlns:cx2="http://schemas.microsoft.com/office/drawing/2015/10/21/chartex" xmlns:cx3="http://schemas.microsoft.com/office/drawing/2016/5/9/chartex" xmlns:cx4="http://schemas.microsoft.com/office/drawing/2016/5/10/chartex" xmlns:cx5="http://schemas.microsoft.com/office/drawing/2016/5/11/chartex" xmlns:cx6="http://schemas.microsoft.com/office/drawing/2016/5/12/chartex" xmlns:cx7="http://schemas.microsoft.com/office/drawing/2016/5/13/chartex" xmlns:cx8="http://schemas.microsoft.com/office/drawing/2016/5/14/chartex" xmlns:mc="http://schemas.openxmlformats.org/markup-compatibility/2006" xmlns:aink="http://schemas.microsoft.com/office/drawing/2016/ink" xmlns:am3d="http://schemas.microsoft.com/office/drawing/2017/model3d" xmlns:o="urn:schemas-microsoft-com:office:office" xmlns:r="http://schemas.openxmlformats.org/officeDocument/2006/relationships" xmlns:m="http://schemas.openxmlformats.org/officeDocument/2006/math" xmlns:v="urn:schemas-microsoft-com:vml" xmlns:wp14="http://schemas.microsoft.com/office/word/2010/wordprocessingDrawing" xmlns:wp="http://schemas.openxmlformats.org/drawingml/2006/wordprocessingDrawing" xmlns:w10="urn:schemas-microsoft-com:office:word" xmlns:w="http://schemas.openxmlformats.org/wordprocessingml/2006/main" xmlns:w14="http://schemas.microsoft.com/office/word/2010/wordml" xmlns:w15="http://schemas.microsoft.com/office/word/2012/wordml" xmlns:w16cex="http://schemas.microsoft.com/office/word/2018/wordml/cex" xmlns:w16cid="http://schemas.microsoft.com/office/word/2016/wordml/cid" xmlns:w16="http://schemas.microsoft.com/office/word/2018/wordml" xmlns:w16sdtdh="http://schemas.microsoft.com/office/word/2020/wordml/sdtdatahash" xmlns:w16se="http://schemas.microsoft.com/office/word/2015/wordml/symex" xmlns:wpg="http://schemas.microsoft.com/office/word/2010/wordprocessingGroup" xmlns:wpi="http://schemas.microsoft.com/office/word/2010/wordprocessingInk" xmlns:wne="http://schemas.microsoft.com/office/word/2006/wordml" xmlns:wps="http://schemas.microsoft.com/office/word/2010/wordprocessingShape" mc:Ignorable="w14 w15 w16se w16cid w16 w16cex w16sdtdh wp14">
+<w:ftr xmlns:wpc="http://schemas.microsoft.com/office/word/2010/wordprocessingCanvas" xmlns:cx="http://schemas.microsoft.com/office/drawing/2014/chartex" xmlns:cx1="http://schemas.microsoft.com/office/drawing/2015/9/8/chartex" xmlns:cx2="http://schemas.microsoft.com/office/drawing/2015/10/21/chartex" xmlns:cx3="http://schemas.microsoft.com/office/drawing/2016/5/9/chartex" xmlns:cx4="http://schemas.microsoft.com/office/drawing/2016/5/10/chartex" xmlns:cx5="http://schemas.microsoft.com/office/drawing/2016/5/11/chartex" xmlns:cx6="http://schemas.microsoft.com/office/drawing/2016/5/12/chartex" xmlns:cx7="http://schemas.microsoft.com/office/drawing/2016/5/13/chartex" xmlns:cx8="http://schemas.microsoft.com/office/drawing/2016/5/14/chartex" xmlns:mc="http://schemas.openxmlformats.org/markup-compatibility/2006" xmlns:aink="http://schemas.microsoft.com/office/drawing/2016/ink" xmlns:am3d="http://schemas.microsoft.com/office/drawing/2017/model3d" xmlns:o="urn:schemas-microsoft-com:office:office" xmlns:oel="http://schemas.microsoft.com/office/2019/extlst" xmlns:r="http://schemas.openxmlformats.org/officeDocument/2006/relationships" xmlns:m="http://schemas.openxmlformats.org/officeDocument/2006/math" xmlns:v="urn:schemas-microsoft-com:vml" xmlns:wp14="http://schemas.microsoft.com/office/word/2010/wordprocessingDrawing" xmlns:wp="http://schemas.openxmlformats.org/drawingml/2006/wordprocessingDrawing" xmlns:w10="urn:schemas-microsoft-com:office:word" xmlns:w="http://schemas.openxmlformats.org/wordprocessingml/2006/main" xmlns:w14="http://schemas.microsoft.com/office/word/2010/wordml" xmlns:w15="http://schemas.microsoft.com/office/word/2012/wordml" xmlns:w16cex="http://schemas.microsoft.com/office/word/2018/wordml/cex" xmlns:w16cid="http://schemas.microsoft.com/office/word/2016/wordml/cid" xmlns:w16="http://schemas.microsoft.com/office/word/2018/wordml" xmlns:w16sdtdh="http://schemas.microsoft.com/office/word/2020/wordml/sdtdatahash" xmlns:w16se="http://schemas.microsoft.com/office/word/2015/wordml/symex" xmlns:wpg="http://schemas.microsoft.com/office/word/2010/wordprocessingGroup" xmlns:wpi="http://schemas.microsoft.com/office/word/2010/wordprocessingInk" xmlns:wne="http://schemas.microsoft.com/office/word/2006/wordml" xmlns:wps="http://schemas.microsoft.com/office/word/2010/wordprocessingShape" mc:Ignorable="w14 w15 w16se w16cid w16 w16cex w16sdtdh wp14">
   <w:p>
     <w:pPr>
       <w:spacing w:after="0" w:line="259" w:lineRule="auto"/>
@@ -19840,7 +19885,7 @@
 </file>
 
 <file path=word/footer10.xml><?xml version="1.0" encoding="utf-8"?>
-<w:ftr xmlns:wpc="http://schemas.microsoft.com/office/word/2010/wordprocessingCanvas" xmlns:cx="http://schemas.microsoft.com/office/drawing/2014/chartex" xmlns:cx1="http://schemas.microsoft.com/office/drawing/2015/9/8/chartex" xmlns:cx2="http://schemas.microsoft.com/office/drawing/2015/10/21/chartex" xmlns:cx3="http://schemas.microsoft.com/office/drawing/2016/5/9/chartex" xmlns:cx4="http://schemas.microsoft.com/office/drawing/2016/5/10/chartex" xmlns:cx5="http://schemas.microsoft.com/office/drawing/2016/5/11/chartex" xmlns:cx6="http://schemas.microsoft.com/office/drawing/2016/5/12/chartex" xmlns:cx7="http://schemas.microsoft.com/office/drawing/2016/5/13/chartex" xmlns:cx8="http://schemas.microsoft.com/office/drawing/2016/5/14/chartex" xmlns:mc="http://schemas.openxmlformats.org/markup-compatibility/2006" xmlns:aink="http://schemas.microsoft.com/office/drawing/2016/ink" xmlns:am3d="http://schemas.microsoft.com/office/drawing/2017/model3d" xmlns:o="urn:schemas-microsoft-com:office:office" xmlns:r="http://schemas.openxmlformats.org/officeDocument/2006/relationships" xmlns:m="http://schemas.openxmlformats.org/officeDocument/2006/math" xmlns:v="urn:schemas-microsoft-com:vml" xmlns:wp14="http://schemas.microsoft.com/office/word/2010/wordprocessingDrawing" xmlns:wp="http://schemas.openxmlformats.org/drawingml/2006/wordprocessingDrawing" xmlns:w10="urn:schemas-microsoft-com:office:word" xmlns:w="http://schemas.openxmlformats.org/wordprocessingml/2006/main" xmlns:w14="http://schemas.microsoft.com/office/word/2010/wordml" xmlns:w15="http://schemas.microsoft.com/office/word/2012/wordml" xmlns:w16cex="http://schemas.microsoft.com/office/word/2018/wordml/cex" xmlns:w16cid="http://schemas.microsoft.com/office/word/2016/wordml/cid" xmlns:w16="http://schemas.microsoft.com/office/word/2018/wordml" xmlns:w16sdtdh="http://schemas.microsoft.com/office/word/2020/wordml/sdtdatahash" xmlns:w16se="http://schemas.microsoft.com/office/word/2015/wordml/symex" xmlns:wpg="http://schemas.microsoft.com/office/word/2010/wordprocessingGroup" xmlns:wpi="http://schemas.microsoft.com/office/word/2010/wordprocessingInk" xmlns:wne="http://schemas.microsoft.com/office/word/2006/wordml" xmlns:wps="http://schemas.microsoft.com/office/word/2010/wordprocessingShape" mc:Ignorable="w14 w15 w16se w16cid w16 w16cex w16sdtdh wp14">
+<w:ftr xmlns:wpc="http://schemas.microsoft.com/office/word/2010/wordprocessingCanvas" xmlns:cx="http://schemas.microsoft.com/office/drawing/2014/chartex" xmlns:cx1="http://schemas.microsoft.com/office/drawing/2015/9/8/chartex" xmlns:cx2="http://schemas.microsoft.com/office/drawing/2015/10/21/chartex" xmlns:cx3="http://schemas.microsoft.com/office/drawing/2016/5/9/chartex" xmlns:cx4="http://schemas.microsoft.com/office/drawing/2016/5/10/chartex" xmlns:cx5="http://schemas.microsoft.com/office/drawing/2016/5/11/chartex" xmlns:cx6="http://schemas.microsoft.com/office/drawing/2016/5/12/chartex" xmlns:cx7="http://schemas.microsoft.com/office/drawing/2016/5/13/chartex" xmlns:cx8="http://schemas.microsoft.com/office/drawing/2016/5/14/chartex" xmlns:mc="http://schemas.openxmlformats.org/markup-compatibility/2006" xmlns:aink="http://schemas.microsoft.com/office/drawing/2016/ink" xmlns:am3d="http://schemas.microsoft.com/office/drawing/2017/model3d" xmlns:o="urn:schemas-microsoft-com:office:office" xmlns:oel="http://schemas.microsoft.com/office/2019/extlst" xmlns:r="http://schemas.openxmlformats.org/officeDocument/2006/relationships" xmlns:m="http://schemas.openxmlformats.org/officeDocument/2006/math" xmlns:v="urn:schemas-microsoft-com:vml" xmlns:wp14="http://schemas.microsoft.com/office/word/2010/wordprocessingDrawing" xmlns:wp="http://schemas.openxmlformats.org/drawingml/2006/wordprocessingDrawing" xmlns:w10="urn:schemas-microsoft-com:office:word" xmlns:w="http://schemas.openxmlformats.org/wordprocessingml/2006/main" xmlns:w14="http://schemas.microsoft.com/office/word/2010/wordml" xmlns:w15="http://schemas.microsoft.com/office/word/2012/wordml" xmlns:w16cex="http://schemas.microsoft.com/office/word/2018/wordml/cex" xmlns:w16cid="http://schemas.microsoft.com/office/word/2016/wordml/cid" xmlns:w16="http://schemas.microsoft.com/office/word/2018/wordml" xmlns:w16sdtdh="http://schemas.microsoft.com/office/word/2020/wordml/sdtdatahash" xmlns:w16se="http://schemas.microsoft.com/office/word/2015/wordml/symex" xmlns:wpg="http://schemas.microsoft.com/office/word/2010/wordprocessingGroup" xmlns:wpi="http://schemas.microsoft.com/office/word/2010/wordprocessingInk" xmlns:wne="http://schemas.microsoft.com/office/word/2006/wordml" xmlns:wps="http://schemas.microsoft.com/office/word/2010/wordprocessingShape" mc:Ignorable="w14 w15 w16se w16cid w16 w16cex w16sdtdh wp14">
   <w:p>
     <w:pPr>
       <w:spacing w:after="0" w:line="259" w:lineRule="auto"/>
@@ -19879,7 +19924,7 @@
 </file>
 
 <file path=word/footer11.xml><?xml version="1.0" encoding="utf-8"?>
-<w:ftr xmlns:wpc="http://schemas.microsoft.com/office/word/2010/wordprocessingCanvas" xmlns:cx="http://schemas.microsoft.com/office/drawing/2014/chartex" xmlns:cx1="http://schemas.microsoft.com/office/drawing/2015/9/8/chartex" xmlns:cx2="http://schemas.microsoft.com/office/drawing/2015/10/21/chartex" xmlns:cx3="http://schemas.microsoft.com/office/drawing/2016/5/9/chartex" xmlns:cx4="http://schemas.microsoft.com/office/drawing/2016/5/10/chartex" xmlns:cx5="http://schemas.microsoft.com/office/drawing/2016/5/11/chartex" xmlns:cx6="http://schemas.microsoft.com/office/drawing/2016/5/12/chartex" xmlns:cx7="http://schemas.microsoft.com/office/drawing/2016/5/13/chartex" xmlns:cx8="http://schemas.microsoft.com/office/drawing/2016/5/14/chartex" xmlns:mc="http://schemas.openxmlformats.org/markup-compatibility/2006" xmlns:aink="http://schemas.microsoft.com/office/drawing/2016/ink" xmlns:am3d="http://schemas.microsoft.com/office/drawing/2017/model3d" xmlns:o="urn:schemas-microsoft-com:office:office" xmlns:r="http://schemas.openxmlformats.org/officeDocument/2006/relationships" xmlns:m="http://schemas.openxmlformats.org/officeDocument/2006/math" xmlns:v="urn:schemas-microsoft-com:vml" xmlns:wp14="http://schemas.microsoft.com/office/word/2010/wordprocessingDrawing" xmlns:wp="http://schemas.openxmlformats.org/drawingml/2006/wordprocessingDrawing" xmlns:w10="urn:schemas-microsoft-com:office:word" xmlns:w="http://schemas.openxmlformats.org/wordprocessingml/2006/main" xmlns:w14="http://schemas.microsoft.com/office/word/2010/wordml" xmlns:w15="http://schemas.microsoft.com/office/word/2012/wordml" xmlns:w16cex="http://schemas.microsoft.com/office/word/2018/wordml/cex" xmlns:w16cid="http://schemas.microsoft.com/office/word/2016/wordml/cid" xmlns:w16="http://schemas.microsoft.com/office/word/2018/wordml" xmlns:w16sdtdh="http://schemas.microsoft.com/office/word/2020/wordml/sdtdatahash" xmlns:w16se="http://schemas.microsoft.com/office/word/2015/wordml/symex" xmlns:wpg="http://schemas.microsoft.com/office/word/2010/wordprocessingGroup" xmlns:wpi="http://schemas.microsoft.com/office/word/2010/wordprocessingInk" xmlns:wne="http://schemas.microsoft.com/office/word/2006/wordml" xmlns:wps="http://schemas.microsoft.com/office/word/2010/wordprocessingShape" mc:Ignorable="w14 w15 w16se w16cid w16 w16cex w16sdtdh wp14">
+<w:ftr xmlns:wpc="http://schemas.microsoft.com/office/word/2010/wordprocessingCanvas" xmlns:cx="http://schemas.microsoft.com/office/drawing/2014/chartex" xmlns:cx1="http://schemas.microsoft.com/office/drawing/2015/9/8/chartex" xmlns:cx2="http://schemas.microsoft.com/office/drawing/2015/10/21/chartex" xmlns:cx3="http://schemas.microsoft.com/office/drawing/2016/5/9/chartex" xmlns:cx4="http://schemas.microsoft.com/office/drawing/2016/5/10/chartex" xmlns:cx5="http://schemas.microsoft.com/office/drawing/2016/5/11/chartex" xmlns:cx6="http://schemas.microsoft.com/office/drawing/2016/5/12/chartex" xmlns:cx7="http://schemas.microsoft.com/office/drawing/2016/5/13/chartex" xmlns:cx8="http://schemas.microsoft.com/office/drawing/2016/5/14/chartex" xmlns:mc="http://schemas.openxmlformats.org/markup-compatibility/2006" xmlns:aink="http://schemas.microsoft.com/office/drawing/2016/ink" xmlns:am3d="http://schemas.microsoft.com/office/drawing/2017/model3d" xmlns:o="urn:schemas-microsoft-com:office:office" xmlns:oel="http://schemas.microsoft.com/office/2019/extlst" xmlns:r="http://schemas.openxmlformats.org/officeDocument/2006/relationships" xmlns:m="http://schemas.openxmlformats.org/officeDocument/2006/math" xmlns:v="urn:schemas-microsoft-com:vml" xmlns:wp14="http://schemas.microsoft.com/office/word/2010/wordprocessingDrawing" xmlns:wp="http://schemas.openxmlformats.org/drawingml/2006/wordprocessingDrawing" xmlns:w10="urn:schemas-microsoft-com:office:word" xmlns:w="http://schemas.openxmlformats.org/wordprocessingml/2006/main" xmlns:w14="http://schemas.microsoft.com/office/word/2010/wordml" xmlns:w15="http://schemas.microsoft.com/office/word/2012/wordml" xmlns:w16cex="http://schemas.microsoft.com/office/word/2018/wordml/cex" xmlns:w16cid="http://schemas.microsoft.com/office/word/2016/wordml/cid" xmlns:w16="http://schemas.microsoft.com/office/word/2018/wordml" xmlns:w16sdtdh="http://schemas.microsoft.com/office/word/2020/wordml/sdtdatahash" xmlns:w16se="http://schemas.microsoft.com/office/word/2015/wordml/symex" xmlns:wpg="http://schemas.microsoft.com/office/word/2010/wordprocessingGroup" xmlns:wpi="http://schemas.microsoft.com/office/word/2010/wordprocessingInk" xmlns:wne="http://schemas.microsoft.com/office/word/2006/wordml" xmlns:wps="http://schemas.microsoft.com/office/word/2010/wordprocessingShape" mc:Ignorable="w14 w15 w16se w16cid w16 w16cex w16sdtdh wp14">
   <w:p>
     <w:pPr>
       <w:spacing w:after="0" w:line="259" w:lineRule="auto"/>
@@ -19918,7 +19963,7 @@
 </file>
 
 <file path=word/footer12.xml><?xml version="1.0" encoding="utf-8"?>
-<w:ftr xmlns:wpc="http://schemas.microsoft.com/office/word/2010/wordprocessingCanvas" xmlns:cx="http://schemas.microsoft.com/office/drawing/2014/chartex" xmlns:cx1="http://schemas.microsoft.com/office/drawing/2015/9/8/chartex" xmlns:cx2="http://schemas.microsoft.com/office/drawing/2015/10/21/chartex" xmlns:cx3="http://schemas.microsoft.com/office/drawing/2016/5/9/chartex" xmlns:cx4="http://schemas.microsoft.com/office/drawing/2016/5/10/chartex" xmlns:cx5="http://schemas.microsoft.com/office/drawing/2016/5/11/chartex" xmlns:cx6="http://schemas.microsoft.com/office/drawing/2016/5/12/chartex" xmlns:cx7="http://schemas.microsoft.com/office/drawing/2016/5/13/chartex" xmlns:cx8="http://schemas.microsoft.com/office/drawing/2016/5/14/chartex" xmlns:mc="http://schemas.openxmlformats.org/markup-compatibility/2006" xmlns:aink="http://schemas.microsoft.com/office/drawing/2016/ink" xmlns:am3d="http://schemas.microsoft.com/office/drawing/2017/model3d" xmlns:o="urn:schemas-microsoft-com:office:office" xmlns:r="http://schemas.openxmlformats.org/officeDocument/2006/relationships" xmlns:m="http://schemas.openxmlformats.org/officeDocument/2006/math" xmlns:v="urn:schemas-microsoft-com:vml" xmlns:wp14="http://schemas.microsoft.com/office/word/2010/wordprocessingDrawing" xmlns:wp="http://schemas.openxmlformats.org/drawingml/2006/wordprocessingDrawing" xmlns:w10="urn:schemas-microsoft-com:office:word" xmlns:w="http://schemas.openxmlformats.org/wordprocessingml/2006/main" xmlns:w14="http://schemas.microsoft.com/office/word/2010/wordml" xmlns:w15="http://schemas.microsoft.com/office/word/2012/wordml" xmlns:w16cex="http://schemas.microsoft.com/office/word/2018/wordml/cex" xmlns:w16cid="http://schemas.microsoft.com/office/word/2016/wordml/cid" xmlns:w16="http://schemas.microsoft.com/office/word/2018/wordml" xmlns:w16sdtdh="http://schemas.microsoft.com/office/word/2020/wordml/sdtdatahash" xmlns:w16se="http://schemas.microsoft.com/office/word/2015/wordml/symex" xmlns:wpg="http://schemas.microsoft.com/office/word/2010/wordprocessingGroup" xmlns:wpi="http://schemas.microsoft.com/office/word/2010/wordprocessingInk" xmlns:wne="http://schemas.microsoft.com/office/word/2006/wordml" xmlns:wps="http://schemas.microsoft.com/office/word/2010/wordprocessingShape" mc:Ignorable="w14 w15 w16se w16cid w16 w16cex w16sdtdh wp14">
+<w:ftr xmlns:wpc="http://schemas.microsoft.com/office/word/2010/wordprocessingCanvas" xmlns:cx="http://schemas.microsoft.com/office/drawing/2014/chartex" xmlns:cx1="http://schemas.microsoft.com/office/drawing/2015/9/8/chartex" xmlns:cx2="http://schemas.microsoft.com/office/drawing/2015/10/21/chartex" xmlns:cx3="http://schemas.microsoft.com/office/drawing/2016/5/9/chartex" xmlns:cx4="http://schemas.microsoft.com/office/drawing/2016/5/10/chartex" xmlns:cx5="http://schemas.microsoft.com/office/drawing/2016/5/11/chartex" xmlns:cx6="http://schemas.microsoft.com/office/drawing/2016/5/12/chartex" xmlns:cx7="http://schemas.microsoft.com/office/drawing/2016/5/13/chartex" xmlns:cx8="http://schemas.microsoft.com/office/drawing/2016/5/14/chartex" xmlns:mc="http://schemas.openxmlformats.org/markup-compatibility/2006" xmlns:aink="http://schemas.microsoft.com/office/drawing/2016/ink" xmlns:am3d="http://schemas.microsoft.com/office/drawing/2017/model3d" xmlns:o="urn:schemas-microsoft-com:office:office" xmlns:oel="http://schemas.microsoft.com/office/2019/extlst" xmlns:r="http://schemas.openxmlformats.org/officeDocument/2006/relationships" xmlns:m="http://schemas.openxmlformats.org/officeDocument/2006/math" xmlns:v="urn:schemas-microsoft-com:vml" xmlns:wp14="http://schemas.microsoft.com/office/word/2010/wordprocessingDrawing" xmlns:wp="http://schemas.openxmlformats.org/drawingml/2006/wordprocessingDrawing" xmlns:w10="urn:schemas-microsoft-com:office:word" xmlns:w="http://schemas.openxmlformats.org/wordprocessingml/2006/main" xmlns:w14="http://schemas.microsoft.com/office/word/2010/wordml" xmlns:w15="http://schemas.microsoft.com/office/word/2012/wordml" xmlns:w16cex="http://schemas.microsoft.com/office/word/2018/wordml/cex" xmlns:w16cid="http://schemas.microsoft.com/office/word/2016/wordml/cid" xmlns:w16="http://schemas.microsoft.com/office/word/2018/wordml" xmlns:w16sdtdh="http://schemas.microsoft.com/office/word/2020/wordml/sdtdatahash" xmlns:w16se="http://schemas.microsoft.com/office/word/2015/wordml/symex" xmlns:wpg="http://schemas.microsoft.com/office/word/2010/wordprocessingGroup" xmlns:wpi="http://schemas.microsoft.com/office/word/2010/wordprocessingInk" xmlns:wne="http://schemas.microsoft.com/office/word/2006/wordml" xmlns:wps="http://schemas.microsoft.com/office/word/2010/wordprocessingShape" mc:Ignorable="w14 w15 w16se w16cid w16 w16cex w16sdtdh wp14">
   <w:p>
     <w:pPr>
       <w:spacing w:after="0" w:line="259" w:lineRule="auto"/>
@@ -19957,7 +20002,7 @@
 </file>
 
 <file path=word/footer2.xml><?xml version="1.0" encoding="utf-8"?>
-<w:ftr xmlns:wpc="http://schemas.microsoft.com/office/word/2010/wordprocessingCanvas" xmlns:cx="http://schemas.microsoft.com/office/drawing/2014/chartex" xmlns:cx1="http://schemas.microsoft.com/office/drawing/2015/9/8/chartex" xmlns:cx2="http://schemas.microsoft.com/office/drawing/2015/10/21/chartex" xmlns:cx3="http://schemas.microsoft.com/office/drawing/2016/5/9/chartex" xmlns:cx4="http://schemas.microsoft.com/office/drawing/2016/5/10/chartex" xmlns:cx5="http://schemas.microsoft.com/office/drawing/2016/5/11/chartex" xmlns:cx6="http://schemas.microsoft.com/office/drawing/2016/5/12/chartex" xmlns:cx7="http://schemas.microsoft.com/office/drawing/2016/5/13/chartex" xmlns:cx8="http://schemas.microsoft.com/office/drawing/2016/5/14/chartex" xmlns:mc="http://schemas.openxmlformats.org/markup-compatibility/2006" xmlns:aink="http://schemas.microsoft.com/office/drawing/2016/ink" xmlns:am3d="http://schemas.microsoft.com/office/drawing/2017/model3d" xmlns:o="urn:schemas-microsoft-com:office:office" xmlns:r="http://schemas.openxmlformats.org/officeDocument/2006/relationships" xmlns:m="http://schemas.openxmlformats.org/officeDocument/2006/math" xmlns:v="urn:schemas-microsoft-com:vml" xmlns:wp14="http://schemas.microsoft.com/office/word/2010/wordprocessingDrawing" xmlns:wp="http://schemas.openxmlformats.org/drawingml/2006/wordprocessingDrawing" xmlns:w10="urn:schemas-microsoft-com:office:word" xmlns:w="http://schemas.openxmlformats.org/wordprocessingml/2006/main" xmlns:w14="http://schemas.microsoft.com/office/word/2010/wordml" xmlns:w15="http://schemas.microsoft.com/office/word/2012/wordml" xmlns:w16cex="http://schemas.microsoft.com/office/word/2018/wordml/cex" xmlns:w16cid="http://schemas.microsoft.com/office/word/2016/wordml/cid" xmlns:w16="http://schemas.microsoft.com/office/word/2018/wordml" xmlns:w16sdtdh="http://schemas.microsoft.com/office/word/2020/wordml/sdtdatahash" xmlns:w16se="http://schemas.microsoft.com/office/word/2015/wordml/symex" xmlns:wpg="http://schemas.microsoft.com/office/word/2010/wordprocessingGroup" xmlns:wpi="http://schemas.microsoft.com/office/word/2010/wordprocessingInk" xmlns:wne="http://schemas.microsoft.com/office/word/2006/wordml" xmlns:wps="http://schemas.microsoft.com/office/word/2010/wordprocessingShape" mc:Ignorable="w14 w15 w16se w16cid w16 w16cex w16sdtdh wp14">
+<w:ftr xmlns:wpc="http://schemas.microsoft.com/office/word/2010/wordprocessingCanvas" xmlns:cx="http://schemas.microsoft.com/office/drawing/2014/chartex" xmlns:cx1="http://schemas.microsoft.com/office/drawing/2015/9/8/chartex" xmlns:cx2="http://schemas.microsoft.com/office/drawing/2015/10/21/chartex" xmlns:cx3="http://schemas.microsoft.com/office/drawing/2016/5/9/chartex" xmlns:cx4="http://schemas.microsoft.com/office/drawing/2016/5/10/chartex" xmlns:cx5="http://schemas.microsoft.com/office/drawing/2016/5/11/chartex" xmlns:cx6="http://schemas.microsoft.com/office/drawing/2016/5/12/chartex" xmlns:cx7="http://schemas.microsoft.com/office/drawing/2016/5/13/chartex" xmlns:cx8="http://schemas.microsoft.com/office/drawing/2016/5/14/chartex" xmlns:mc="http://schemas.openxmlformats.org/markup-compatibility/2006" xmlns:aink="http://schemas.microsoft.com/office/drawing/2016/ink" xmlns:am3d="http://schemas.microsoft.com/office/drawing/2017/model3d" xmlns:o="urn:schemas-microsoft-com:office:office" xmlns:oel="http://schemas.microsoft.com/office/2019/extlst" xmlns:r="http://schemas.openxmlformats.org/officeDocument/2006/relationships" xmlns:m="http://schemas.openxmlformats.org/officeDocument/2006/math" xmlns:v="urn:schemas-microsoft-com:vml" xmlns:wp14="http://schemas.microsoft.com/office/word/2010/wordprocessingDrawing" xmlns:wp="http://schemas.openxmlformats.org/drawingml/2006/wordprocessingDrawing" xmlns:w10="urn:schemas-microsoft-com:office:word" xmlns:w="http://schemas.openxmlformats.org/wordprocessingml/2006/main" xmlns:w14="http://schemas.microsoft.com/office/word/2010/wordml" xmlns:w15="http://schemas.microsoft.com/office/word/2012/wordml" xmlns:w16cex="http://schemas.microsoft.com/office/word/2018/wordml/cex" xmlns:w16cid="http://schemas.microsoft.com/office/word/2016/wordml/cid" xmlns:w16="http://schemas.microsoft.com/office/word/2018/wordml" xmlns:w16sdtdh="http://schemas.microsoft.com/office/word/2020/wordml/sdtdatahash" xmlns:w16se="http://schemas.microsoft.com/office/word/2015/wordml/symex" xmlns:wpg="http://schemas.microsoft.com/office/word/2010/wordprocessingGroup" xmlns:wpi="http://schemas.microsoft.com/office/word/2010/wordprocessingInk" xmlns:wne="http://schemas.microsoft.com/office/word/2006/wordml" xmlns:wps="http://schemas.microsoft.com/office/word/2010/wordprocessingShape" mc:Ignorable="w14 w15 w16se w16cid w16 w16cex w16sdtdh wp14">
   <w:p>
     <w:pPr>
       <w:spacing w:after="0" w:line="259" w:lineRule="auto"/>
@@ -19996,7 +20041,7 @@
 </file>
 
 <file path=word/footer3.xml><?xml version="1.0" encoding="utf-8"?>
-<w:ftr xmlns:wpc="http://schemas.microsoft.com/office/word/2010/wordprocessingCanvas" xmlns:cx="http://schemas.microsoft.com/office/drawing/2014/chartex" xmlns:cx1="http://schemas.microsoft.com/office/drawing/2015/9/8/chartex" xmlns:cx2="http://schemas.microsoft.com/office/drawing/2015/10/21/chartex" xmlns:cx3="http://schemas.microsoft.com/office/drawing/2016/5/9/chartex" xmlns:cx4="http://schemas.microsoft.com/office/drawing/2016/5/10/chartex" xmlns:cx5="http://schemas.microsoft.com/office/drawing/2016/5/11/chartex" xmlns:cx6="http://schemas.microsoft.com/office/drawing/2016/5/12/chartex" xmlns:cx7="http://schemas.microsoft.com/office/drawing/2016/5/13/chartex" xmlns:cx8="http://schemas.microsoft.com/office/drawing/2016/5/14/chartex" xmlns:mc="http://schemas.openxmlformats.org/markup-compatibility/2006" xmlns:aink="http://schemas.microsoft.com/office/drawing/2016/ink" xmlns:am3d="http://schemas.microsoft.com/office/drawing/2017/model3d" xmlns:o="urn:schemas-microsoft-com:office:office" xmlns:r="http://schemas.openxmlformats.org/officeDocument/2006/relationships" xmlns:m="http://schemas.openxmlformats.org/officeDocument/2006/math" xmlns:v="urn:schemas-microsoft-com:vml" xmlns:wp14="http://schemas.microsoft.com/office/word/2010/wordprocessingDrawing" xmlns:wp="http://schemas.openxmlformats.org/drawingml/2006/wordprocessingDrawing" xmlns:w10="urn:schemas-microsoft-com:office:word" xmlns:w="http://schemas.openxmlformats.org/wordprocessingml/2006/main" xmlns:w14="http://schemas.microsoft.com/office/word/2010/wordml" xmlns:w15="http://schemas.microsoft.com/office/word/2012/wordml" xmlns:w16cex="http://schemas.microsoft.com/office/word/2018/wordml/cex" xmlns:w16cid="http://schemas.microsoft.com/office/word/2016/wordml/cid" xmlns:w16="http://schemas.microsoft.com/office/word/2018/wordml" xmlns:w16sdtdh="http://schemas.microsoft.com/office/word/2020/wordml/sdtdatahash" xmlns:w16se="http://schemas.microsoft.com/office/word/2015/wordml/symex" xmlns:wpg="http://schemas.microsoft.com/office/word/2010/wordprocessingGroup" xmlns:wpi="http://schemas.microsoft.com/office/word/2010/wordprocessingInk" xmlns:wne="http://schemas.microsoft.com/office/word/2006/wordml" xmlns:wps="http://schemas.microsoft.com/office/word/2010/wordprocessingShape" mc:Ignorable="w14 w15 w16se w16cid w16 w16cex w16sdtdh wp14">
+<w:ftr xmlns:wpc="http://schemas.microsoft.com/office/word/2010/wordprocessingCanvas" xmlns:cx="http://schemas.microsoft.com/office/drawing/2014/chartex" xmlns:cx1="http://schemas.microsoft.com/office/drawing/2015/9/8/chartex" xmlns:cx2="http://schemas.microsoft.com/office/drawing/2015/10/21/chartex" xmlns:cx3="http://schemas.microsoft.com/office/drawing/2016/5/9/chartex" xmlns:cx4="http://schemas.microsoft.com/office/drawing/2016/5/10/chartex" xmlns:cx5="http://schemas.microsoft.com/office/drawing/2016/5/11/chartex" xmlns:cx6="http://schemas.microsoft.com/office/drawing/2016/5/12/chartex" xmlns:cx7="http://schemas.microsoft.com/office/drawing/2016/5/13/chartex" xmlns:cx8="http://schemas.microsoft.com/office/drawing/2016/5/14/chartex" xmlns:mc="http://schemas.openxmlformats.org/markup-compatibility/2006" xmlns:aink="http://schemas.microsoft.com/office/drawing/2016/ink" xmlns:am3d="http://schemas.microsoft.com/office/drawing/2017/model3d" xmlns:o="urn:schemas-microsoft-com:office:office" xmlns:oel="http://schemas.microsoft.com/office/2019/extlst" xmlns:r="http://schemas.openxmlformats.org/officeDocument/2006/relationships" xmlns:m="http://schemas.openxmlformats.org/officeDocument/2006/math" xmlns:v="urn:schemas-microsoft-com:vml" xmlns:wp14="http://schemas.microsoft.com/office/word/2010/wordprocessingDrawing" xmlns:wp="http://schemas.openxmlformats.org/drawingml/2006/wordprocessingDrawing" xmlns:w10="urn:schemas-microsoft-com:office:word" xmlns:w="http://schemas.openxmlformats.org/wordprocessingml/2006/main" xmlns:w14="http://schemas.microsoft.com/office/word/2010/wordml" xmlns:w15="http://schemas.microsoft.com/office/word/2012/wordml" xmlns:w16cex="http://schemas.microsoft.com/office/word/2018/wordml/cex" xmlns:w16cid="http://schemas.microsoft.com/office/word/2016/wordml/cid" xmlns:w16="http://schemas.microsoft.com/office/word/2018/wordml" xmlns:w16sdtdh="http://schemas.microsoft.com/office/word/2020/wordml/sdtdatahash" xmlns:w16se="http://schemas.microsoft.com/office/word/2015/wordml/symex" xmlns:wpg="http://schemas.microsoft.com/office/word/2010/wordprocessingGroup" xmlns:wpi="http://schemas.microsoft.com/office/word/2010/wordprocessingInk" xmlns:wne="http://schemas.microsoft.com/office/word/2006/wordml" xmlns:wps="http://schemas.microsoft.com/office/word/2010/wordprocessingShape" mc:Ignorable="w14 w15 w16se w16cid w16 w16cex w16sdtdh wp14">
   <w:p>
     <w:pPr>
       <w:spacing w:after="160" w:line="259" w:lineRule="auto"/>
@@ -20007,7 +20052,7 @@
 </file>
 
 <file path=word/footer4.xml><?xml version="1.0" encoding="utf-8"?>
-<w:ftr xmlns:wpc="http://schemas.microsoft.com/office/word/2010/wordprocessingCanvas" xmlns:cx="http://schemas.microsoft.com/office/drawing/2014/chartex" xmlns:cx1="http://schemas.microsoft.com/office/drawing/2015/9/8/chartex" xmlns:cx2="http://schemas.microsoft.com/office/drawing/2015/10/21/chartex" xmlns:cx3="http://schemas.microsoft.com/office/drawing/2016/5/9/chartex" xmlns:cx4="http://schemas.microsoft.com/office/drawing/2016/5/10/chartex" xmlns:cx5="http://schemas.microsoft.com/office/drawing/2016/5/11/chartex" xmlns:cx6="http://schemas.microsoft.com/office/drawing/2016/5/12/chartex" xmlns:cx7="http://schemas.microsoft.com/office/drawing/2016/5/13/chartex" xmlns:cx8="http://schemas.microsoft.com/office/drawing/2016/5/14/chartex" xmlns:mc="http://schemas.openxmlformats.org/markup-compatibility/2006" xmlns:aink="http://schemas.microsoft.com/office/drawing/2016/ink" xmlns:am3d="http://schemas.microsoft.com/office/drawing/2017/model3d" xmlns:o="urn:schemas-microsoft-com:office:office" xmlns:r="http://schemas.openxmlformats.org/officeDocument/2006/relationships" xmlns:m="http://schemas.openxmlformats.org/officeDocument/2006/math" xmlns:v="urn:schemas-microsoft-com:vml" xmlns:wp14="http://schemas.microsoft.com/office/word/2010/wordprocessingDrawing" xmlns:wp="http://schemas.openxmlformats.org/drawingml/2006/wordprocessingDrawing" xmlns:w10="urn:schemas-microsoft-com:office:word" xmlns:w="http://schemas.openxmlformats.org/wordprocessingml/2006/main" xmlns:w14="http://schemas.microsoft.com/office/word/2010/wordml" xmlns:w15="http://schemas.microsoft.com/office/word/2012/wordml" xmlns:w16cex="http://schemas.microsoft.com/office/word/2018/wordml/cex" xmlns:w16cid="http://schemas.microsoft.com/office/word/2016/wordml/cid" xmlns:w16="http://schemas.microsoft.com/office/word/2018/wordml" xmlns:w16sdtdh="http://schemas.microsoft.com/office/word/2020/wordml/sdtdatahash" xmlns:w16se="http://schemas.microsoft.com/office/word/2015/wordml/symex" xmlns:wpg="http://schemas.microsoft.com/office/word/2010/wordprocessingGroup" xmlns:wpi="http://schemas.microsoft.com/office/word/2010/wordprocessingInk" xmlns:wne="http://schemas.microsoft.com/office/word/2006/wordml" xmlns:wps="http://schemas.microsoft.com/office/word/2010/wordprocessingShape" mc:Ignorable="w14 w15 w16se w16cid w16 w16cex w16sdtdh wp14">
+<w:ftr xmlns:wpc="http://schemas.microsoft.com/office/word/2010/wordprocessingCanvas" xmlns:cx="http://schemas.microsoft.com/office/drawing/2014/chartex" xmlns:cx1="http://schemas.microsoft.com/office/drawing/2015/9/8/chartex" xmlns:cx2="http://schemas.microsoft.com/office/drawing/2015/10/21/chartex" xmlns:cx3="http://schemas.microsoft.com/office/drawing/2016/5/9/chartex" xmlns:cx4="http://schemas.microsoft.com/office/drawing/2016/5/10/chartex" xmlns:cx5="http://schemas.microsoft.com/office/drawing/2016/5/11/chartex" xmlns:cx6="http://schemas.microsoft.com/office/drawing/2016/5/12/chartex" xmlns:cx7="http://schemas.microsoft.com/office/drawing/2016/5/13/chartex" xmlns:cx8="http://schemas.microsoft.com/office/drawing/2016/5/14/chartex" xmlns:mc="http://schemas.openxmlformats.org/markup-compatibility/2006" xmlns:aink="http://schemas.microsoft.com/office/drawing/2016/ink" xmlns:am3d="http://schemas.microsoft.com/office/drawing/2017/model3d" xmlns:o="urn:schemas-microsoft-com:office:office" xmlns:oel="http://schemas.microsoft.com/office/2019/extlst" xmlns:r="http://schemas.openxmlformats.org/officeDocument/2006/relationships" xmlns:m="http://schemas.openxmlformats.org/officeDocument/2006/math" xmlns:v="urn:schemas-microsoft-com:vml" xmlns:wp14="http://schemas.microsoft.com/office/word/2010/wordprocessingDrawing" xmlns:wp="http://schemas.openxmlformats.org/drawingml/2006/wordprocessingDrawing" xmlns:w10="urn:schemas-microsoft-com:office:word" xmlns:w="http://schemas.openxmlformats.org/wordprocessingml/2006/main" xmlns:w14="http://schemas.microsoft.com/office/word/2010/wordml" xmlns:w15="http://schemas.microsoft.com/office/word/2012/wordml" xmlns:w16cex="http://schemas.microsoft.com/office/word/2018/wordml/cex" xmlns:w16cid="http://schemas.microsoft.com/office/word/2016/wordml/cid" xmlns:w16="http://schemas.microsoft.com/office/word/2018/wordml" xmlns:w16sdtdh="http://schemas.microsoft.com/office/word/2020/wordml/sdtdatahash" xmlns:w16se="http://schemas.microsoft.com/office/word/2015/wordml/symex" xmlns:wpg="http://schemas.microsoft.com/office/word/2010/wordprocessingGroup" xmlns:wpi="http://schemas.microsoft.com/office/word/2010/wordprocessingInk" xmlns:wne="http://schemas.microsoft.com/office/word/2006/wordml" xmlns:wps="http://schemas.microsoft.com/office/word/2010/wordprocessingShape" mc:Ignorable="w14 w15 w16se w16cid w16 w16cex w16sdtdh wp14">
   <w:p>
     <w:pPr>
       <w:spacing w:after="0" w:line="259" w:lineRule="auto"/>
@@ -20046,7 +20091,7 @@
 </file>
 
 <file path=word/footer5.xml><?xml version="1.0" encoding="utf-8"?>
-<w:ftr xmlns:wpc="http://schemas.microsoft.com/office/word/2010/wordprocessingCanvas" xmlns:cx="http://schemas.microsoft.com/office/drawing/2014/chartex" xmlns:cx1="http://schemas.microsoft.com/office/drawing/2015/9/8/chartex" xmlns:cx2="http://schemas.microsoft.com/office/drawing/2015/10/21/chartex" xmlns:cx3="http://schemas.microsoft.com/office/drawing/2016/5/9/chartex" xmlns:cx4="http://schemas.microsoft.com/office/drawing/2016/5/10/chartex" xmlns:cx5="http://schemas.microsoft.com/office/drawing/2016/5/11/chartex" xmlns:cx6="http://schemas.microsoft.com/office/drawing/2016/5/12/chartex" xmlns:cx7="http://schemas.microsoft.com/office/drawing/2016/5/13/chartex" xmlns:cx8="http://schemas.microsoft.com/office/drawing/2016/5/14/chartex" xmlns:mc="http://schemas.openxmlformats.org/markup-compatibility/2006" xmlns:aink="http://schemas.microsoft.com/office/drawing/2016/ink" xmlns:am3d="http://schemas.microsoft.com/office/drawing/2017/model3d" xmlns:o="urn:schemas-microsoft-com:office:office" xmlns:r="http://schemas.openxmlformats.org/officeDocument/2006/relationships" xmlns:m="http://schemas.openxmlformats.org/officeDocument/2006/math" xmlns:v="urn:schemas-microsoft-com:vml" xmlns:wp14="http://schemas.microsoft.com/office/word/2010/wordprocessingDrawing" xmlns:wp="http://schemas.openxmlformats.org/drawingml/2006/wordprocessingDrawing" xmlns:w10="urn:schemas-microsoft-com:office:word" xmlns:w="http://schemas.openxmlformats.org/wordprocessingml/2006/main" xmlns:w14="http://schemas.microsoft.com/office/word/2010/wordml" xmlns:w15="http://schemas.microsoft.com/office/word/2012/wordml" xmlns:w16cex="http://schemas.microsoft.com/office/word/2018/wordml/cex" xmlns:w16cid="http://schemas.microsoft.com/office/word/2016/wordml/cid" xmlns:w16="http://schemas.microsoft.com/office/word/2018/wordml" xmlns:w16sdtdh="http://schemas.microsoft.com/office/word/2020/wordml/sdtdatahash" xmlns:w16se="http://schemas.microsoft.com/office/word/2015/wordml/symex" xmlns:wpg="http://schemas.microsoft.com/office/word/2010/wordprocessingGroup" xmlns:wpi="http://schemas.microsoft.com/office/word/2010/wordprocessingInk" xmlns:wne="http://schemas.microsoft.com/office/word/2006/wordml" xmlns:wps="http://schemas.microsoft.com/office/word/2010/wordprocessingShape" mc:Ignorable="w14 w15 w16se w16cid w16 w16cex w16sdtdh wp14">
+<w:ftr xmlns:wpc="http://schemas.microsoft.com/office/word/2010/wordprocessingCanvas" xmlns:cx="http://schemas.microsoft.com/office/drawing/2014/chartex" xmlns:cx1="http://schemas.microsoft.com/office/drawing/2015/9/8/chartex" xmlns:cx2="http://schemas.microsoft.com/office/drawing/2015/10/21/chartex" xmlns:cx3="http://schemas.microsoft.com/office/drawing/2016/5/9/chartex" xmlns:cx4="http://schemas.microsoft.com/office/drawing/2016/5/10/chartex" xmlns:cx5="http://schemas.microsoft.com/office/drawing/2016/5/11/chartex" xmlns:cx6="http://schemas.microsoft.com/office/drawing/2016/5/12/chartex" xmlns:cx7="http://schemas.microsoft.com/office/drawing/2016/5/13/chartex" xmlns:cx8="http://schemas.microsoft.com/office/drawing/2016/5/14/chartex" xmlns:mc="http://schemas.openxmlformats.org/markup-compatibility/2006" xmlns:aink="http://schemas.microsoft.com/office/drawing/2016/ink" xmlns:am3d="http://schemas.microsoft.com/office/drawing/2017/model3d" xmlns:o="urn:schemas-microsoft-com:office:office" xmlns:oel="http://schemas.microsoft.com/office/2019/extlst" xmlns:r="http://schemas.openxmlformats.org/officeDocument/2006/relationships" xmlns:m="http://schemas.openxmlformats.org/officeDocument/2006/math" xmlns:v="urn:schemas-microsoft-com:vml" xmlns:wp14="http://schemas.microsoft.com/office/word/2010/wordprocessingDrawing" xmlns:wp="http://schemas.openxmlformats.org/drawingml/2006/wordprocessingDrawing" xmlns:w10="urn:schemas-microsoft-com:office:word" xmlns:w="http://schemas.openxmlformats.org/wordprocessingml/2006/main" xmlns:w14="http://schemas.microsoft.com/office/word/2010/wordml" xmlns:w15="http://schemas.microsoft.com/office/word/2012/wordml" xmlns:w16cex="http://schemas.microsoft.com/office/word/2018/wordml/cex" xmlns:w16cid="http://schemas.microsoft.com/office/word/2016/wordml/cid" xmlns:w16="http://schemas.microsoft.com/office/word/2018/wordml" xmlns:w16sdtdh="http://schemas.microsoft.com/office/word/2020/wordml/sdtdatahash" xmlns:w16se="http://schemas.microsoft.com/office/word/2015/wordml/symex" xmlns:wpg="http://schemas.microsoft.com/office/word/2010/wordprocessingGroup" xmlns:wpi="http://schemas.microsoft.com/office/word/2010/wordprocessingInk" xmlns:wne="http://schemas.microsoft.com/office/word/2006/wordml" xmlns:wps="http://schemas.microsoft.com/office/word/2010/wordprocessingShape" mc:Ignorable="w14 w15 w16se w16cid w16 w16cex w16sdtdh wp14">
   <w:p>
     <w:pPr>
       <w:spacing w:after="0" w:line="259" w:lineRule="auto"/>
@@ -20085,7 +20130,7 @@
 </file>
 
 <file path=word/footer6.xml><?xml version="1.0" encoding="utf-8"?>
-<w:ftr xmlns:wpc="http://schemas.microsoft.com/office/word/2010/wordprocessingCanvas" xmlns:cx="http://schemas.microsoft.com/office/drawing/2014/chartex" xmlns:cx1="http://schemas.microsoft.com/office/drawing/2015/9/8/chartex" xmlns:cx2="http://schemas.microsoft.com/office/drawing/2015/10/21/chartex" xmlns:cx3="http://schemas.microsoft.com/office/drawing/2016/5/9/chartex" xmlns:cx4="http://schemas.microsoft.com/office/drawing/2016/5/10/chartex" xmlns:cx5="http://schemas.microsoft.com/office/drawing/2016/5/11/chartex" xmlns:cx6="http://schemas.microsoft.com/office/drawing/2016/5/12/chartex" xmlns:cx7="http://schemas.microsoft.com/office/drawing/2016/5/13/chartex" xmlns:cx8="http://schemas.microsoft.com/office/drawing/2016/5/14/chartex" xmlns:mc="http://schemas.openxmlformats.org/markup-compatibility/2006" xmlns:aink="http://schemas.microsoft.com/office/drawing/2016/ink" xmlns:am3d="http://schemas.microsoft.com/office/drawing/2017/model3d" xmlns:o="urn:schemas-microsoft-com:office:office" xmlns:r="http://schemas.openxmlformats.org/officeDocument/2006/relationships" xmlns:m="http://schemas.openxmlformats.org/officeDocument/2006/math" xmlns:v="urn:schemas-microsoft-com:vml" xmlns:wp14="http://schemas.microsoft.com/office/word/2010/wordprocessingDrawing" xmlns:wp="http://schemas.openxmlformats.org/drawingml/2006/wordprocessingDrawing" xmlns:w10="urn:schemas-microsoft-com:office:word" xmlns:w="http://schemas.openxmlformats.org/wordprocessingml/2006/main" xmlns:w14="http://schemas.microsoft.com/office/word/2010/wordml" xmlns:w15="http://schemas.microsoft.com/office/word/2012/wordml" xmlns:w16cex="http://schemas.microsoft.com/office/word/2018/wordml/cex" xmlns:w16cid="http://schemas.microsoft.com/office/word/2016/wordml/cid" xmlns:w16="http://schemas.microsoft.com/office/word/2018/wordml" xmlns:w16sdtdh="http://schemas.microsoft.com/office/word/2020/wordml/sdtdatahash" xmlns:w16se="http://schemas.microsoft.com/office/word/2015/wordml/symex" xmlns:wpg="http://schemas.microsoft.com/office/word/2010/wordprocessingGroup" xmlns:wpi="http://schemas.microsoft.com/office/word/2010/wordprocessingInk" xmlns:wne="http://schemas.microsoft.com/office/word/2006/wordml" xmlns:wps="http://schemas.microsoft.com/office/word/2010/wordprocessingShape" mc:Ignorable="w14 w15 w16se w16cid w16 w16cex w16sdtdh wp14">
+<w:ftr xmlns:wpc="http://schemas.microsoft.com/office/word/2010/wordprocessingCanvas" xmlns:cx="http://schemas.microsoft.com/office/drawing/2014/chartex" xmlns:cx1="http://schemas.microsoft.com/office/drawing/2015/9/8/chartex" xmlns:cx2="http://schemas.microsoft.com/office/drawing/2015/10/21/chartex" xmlns:cx3="http://schemas.microsoft.com/office/drawing/2016/5/9/chartex" xmlns:cx4="http://schemas.microsoft.com/office/drawing/2016/5/10/chartex" xmlns:cx5="http://schemas.microsoft.com/office/drawing/2016/5/11/chartex" xmlns:cx6="http://schemas.microsoft.com/office/drawing/2016/5/12/chartex" xmlns:cx7="http://schemas.microsoft.com/office/drawing/2016/5/13/chartex" xmlns:cx8="http://schemas.microsoft.com/office/drawing/2016/5/14/chartex" xmlns:mc="http://schemas.openxmlformats.org/markup-compatibility/2006" xmlns:aink="http://schemas.microsoft.com/office/drawing/2016/ink" xmlns:am3d="http://schemas.microsoft.com/office/drawing/2017/model3d" xmlns:o="urn:schemas-microsoft-com:office:office" xmlns:oel="http://schemas.microsoft.com/office/2019/extlst" xmlns:r="http://schemas.openxmlformats.org/officeDocument/2006/relationships" xmlns:m="http://schemas.openxmlformats.org/officeDocument/2006/math" xmlns:v="urn:schemas-microsoft-com:vml" xmlns:wp14="http://schemas.microsoft.com/office/word/2010/wordprocessingDrawing" xmlns:wp="http://schemas.openxmlformats.org/drawingml/2006/wordprocessingDrawing" xmlns:w10="urn:schemas-microsoft-com:office:word" xmlns:w="http://schemas.openxmlformats.org/wordprocessingml/2006/main" xmlns:w14="http://schemas.microsoft.com/office/word/2010/wordml" xmlns:w15="http://schemas.microsoft.com/office/word/2012/wordml" xmlns:w16cex="http://schemas.microsoft.com/office/word/2018/wordml/cex" xmlns:w16cid="http://schemas.microsoft.com/office/word/2016/wordml/cid" xmlns:w16="http://schemas.microsoft.com/office/word/2018/wordml" xmlns:w16sdtdh="http://schemas.microsoft.com/office/word/2020/wordml/sdtdatahash" xmlns:w16se="http://schemas.microsoft.com/office/word/2015/wordml/symex" xmlns:wpg="http://schemas.microsoft.com/office/word/2010/wordprocessingGroup" xmlns:wpi="http://schemas.microsoft.com/office/word/2010/wordprocessingInk" xmlns:wne="http://schemas.microsoft.com/office/word/2006/wordml" xmlns:wps="http://schemas.microsoft.com/office/word/2010/wordprocessingShape" mc:Ignorable="w14 w15 w16se w16cid w16 w16cex w16sdtdh wp14">
   <w:p>
     <w:pPr>
       <w:spacing w:after="0" w:line="259" w:lineRule="auto"/>
@@ -20124,7 +20169,7 @@
 </file>
 
 <file path=word/footer7.xml><?xml version="1.0" encoding="utf-8"?>
-<w:ftr xmlns:wpc="http://schemas.microsoft.com/office/word/2010/wordprocessingCanvas" xmlns:cx="http://schemas.microsoft.com/office/drawing/2014/chartex" xmlns:cx1="http://schemas.microsoft.com/office/drawing/2015/9/8/chartex" xmlns:cx2="http://schemas.microsoft.com/office/drawing/2015/10/21/chartex" xmlns:cx3="http://schemas.microsoft.com/office/drawing/2016/5/9/chartex" xmlns:cx4="http://schemas.microsoft.com/office/drawing/2016/5/10/chartex" xmlns:cx5="http://schemas.microsoft.com/office/drawing/2016/5/11/chartex" xmlns:cx6="http://schemas.microsoft.com/office/drawing/2016/5/12/chartex" xmlns:cx7="http://schemas.microsoft.com/office/drawing/2016/5/13/chartex" xmlns:cx8="http://schemas.microsoft.com/office/drawing/2016/5/14/chartex" xmlns:mc="http://schemas.openxmlformats.org/markup-compatibility/2006" xmlns:aink="http://schemas.microsoft.com/office/drawing/2016/ink" xmlns:am3d="http://schemas.microsoft.com/office/drawing/2017/model3d" xmlns:o="urn:schemas-microsoft-com:office:office" xmlns:r="http://schemas.openxmlformats.org/officeDocument/2006/relationships" xmlns:m="http://schemas.openxmlformats.org/officeDocument/2006/math" xmlns:v="urn:schemas-microsoft-com:vml" xmlns:wp14="http://schemas.microsoft.com/office/word/2010/wordprocessingDrawing" xmlns:wp="http://schemas.openxmlformats.org/drawingml/2006/wordprocessingDrawing" xmlns:w10="urn:schemas-microsoft-com:office:word" xmlns:w="http://schemas.openxmlformats.org/wordprocessingml/2006/main" xmlns:w14="http://schemas.microsoft.com/office/word/2010/wordml" xmlns:w15="http://schemas.microsoft.com/office/word/2012/wordml" xmlns:w16cex="http://schemas.microsoft.com/office/word/2018/wordml/cex" xmlns:w16cid="http://schemas.microsoft.com/office/word/2016/wordml/cid" xmlns:w16="http://schemas.microsoft.com/office/word/2018/wordml" xmlns:w16sdtdh="http://schemas.microsoft.com/office/word/2020/wordml/sdtdatahash" xmlns:w16se="http://schemas.microsoft.com/office/word/2015/wordml/symex" xmlns:wpg="http://schemas.microsoft.com/office/word/2010/wordprocessingGroup" xmlns:wpi="http://schemas.microsoft.com/office/word/2010/wordprocessingInk" xmlns:wne="http://schemas.microsoft.com/office/word/2006/wordml" xmlns:wps="http://schemas.microsoft.com/office/word/2010/wordprocessingShape" mc:Ignorable="w14 w15 w16se w16cid w16 w16cex w16sdtdh wp14">
+<w:ftr xmlns:wpc="http://schemas.microsoft.com/office/word/2010/wordprocessingCanvas" xmlns:cx="http://schemas.microsoft.com/office/drawing/2014/chartex" xmlns:cx1="http://schemas.microsoft.com/office/drawing/2015/9/8/chartex" xmlns:cx2="http://schemas.microsoft.com/office/drawing/2015/10/21/chartex" xmlns:cx3="http://schemas.microsoft.com/office/drawing/2016/5/9/chartex" xmlns:cx4="http://schemas.microsoft.com/office/drawing/2016/5/10/chartex" xmlns:cx5="http://schemas.microsoft.com/office/drawing/2016/5/11/chartex" xmlns:cx6="http://schemas.microsoft.com/office/drawing/2016/5/12/chartex" xmlns:cx7="http://schemas.microsoft.com/office/drawing/2016/5/13/chartex" xmlns:cx8="http://schemas.microsoft.com/office/drawing/2016/5/14/chartex" xmlns:mc="http://schemas.openxmlformats.org/markup-compatibility/2006" xmlns:aink="http://schemas.microsoft.com/office/drawing/2016/ink" xmlns:am3d="http://schemas.microsoft.com/office/drawing/2017/model3d" xmlns:o="urn:schemas-microsoft-com:office:office" xmlns:oel="http://schemas.microsoft.com/office/2019/extlst" xmlns:r="http://schemas.openxmlformats.org/officeDocument/2006/relationships" xmlns:m="http://schemas.openxmlformats.org/officeDocument/2006/math" xmlns:v="urn:schemas-microsoft-com:vml" xmlns:wp14="http://schemas.microsoft.com/office/word/2010/wordprocessingDrawing" xmlns:wp="http://schemas.openxmlformats.org/drawingml/2006/wordprocessingDrawing" xmlns:w10="urn:schemas-microsoft-com:office:word" xmlns:w="http://schemas.openxmlformats.org/wordprocessingml/2006/main" xmlns:w14="http://schemas.microsoft.com/office/word/2010/wordml" xmlns:w15="http://schemas.microsoft.com/office/word/2012/wordml" xmlns:w16cex="http://schemas.microsoft.com/office/word/2018/wordml/cex" xmlns:w16cid="http://schemas.microsoft.com/office/word/2016/wordml/cid" xmlns:w16="http://schemas.microsoft.com/office/word/2018/wordml" xmlns:w16sdtdh="http://schemas.microsoft.com/office/word/2020/wordml/sdtdatahash" xmlns:w16se="http://schemas.microsoft.com/office/word/2015/wordml/symex" xmlns:wpg="http://schemas.microsoft.com/office/word/2010/wordprocessingGroup" xmlns:wpi="http://schemas.microsoft.com/office/word/2010/wordprocessingInk" xmlns:wne="http://schemas.microsoft.com/office/word/2006/wordml" xmlns:wps="http://schemas.microsoft.com/office/word/2010/wordprocessingShape" mc:Ignorable="w14 w15 w16se w16cid w16 w16cex w16sdtdh wp14">
   <w:p>
     <w:pPr>
       <w:spacing w:after="0" w:line="259" w:lineRule="auto"/>
@@ -20163,7 +20208,7 @@
 </file>
 
 <file path=word/footer8.xml><?xml version="1.0" encoding="utf-8"?>
-<w:ftr xmlns:wpc="http://schemas.microsoft.com/office/word/2010/wordprocessingCanvas" xmlns:cx="http://schemas.microsoft.com/office/drawing/2014/chartex" xmlns:cx1="http://schemas.microsoft.com/office/drawing/2015/9/8/chartex" xmlns:cx2="http://schemas.microsoft.com/office/drawing/2015/10/21/chartex" xmlns:cx3="http://schemas.microsoft.com/office/drawing/2016/5/9/chartex" xmlns:cx4="http://schemas.microsoft.com/office/drawing/2016/5/10/chartex" xmlns:cx5="http://schemas.microsoft.com/office/drawing/2016/5/11/chartex" xmlns:cx6="http://schemas.microsoft.com/office/drawing/2016/5/12/chartex" xmlns:cx7="http://schemas.microsoft.com/office/drawing/2016/5/13/chartex" xmlns:cx8="http://schemas.microsoft.com/office/drawing/2016/5/14/chartex" xmlns:mc="http://schemas.openxmlformats.org/markup-compatibility/2006" xmlns:aink="http://schemas.microsoft.com/office/drawing/2016/ink" xmlns:am3d="http://schemas.microsoft.com/office/drawing/2017/model3d" xmlns:o="urn:schemas-microsoft-com:office:office" xmlns:r="http://schemas.openxmlformats.org/officeDocument/2006/relationships" xmlns:m="http://schemas.openxmlformats.org/officeDocument/2006/math" xmlns:v="urn:schemas-microsoft-com:vml" xmlns:wp14="http://schemas.microsoft.com/office/word/2010/wordprocessingDrawing" xmlns:wp="http://schemas.openxmlformats.org/drawingml/2006/wordprocessingDrawing" xmlns:w10="urn:schemas-microsoft-com:office:word" xmlns:w="http://schemas.openxmlformats.org/wordprocessingml/2006/main" xmlns:w14="http://schemas.microsoft.com/office/word/2010/wordml" xmlns:w15="http://schemas.microsoft.com/office/word/2012/wordml" xmlns:w16cex="http://schemas.microsoft.com/office/word/2018/wordml/cex" xmlns:w16cid="http://schemas.microsoft.com/office/word/2016/wordml/cid" xmlns:w16="http://schemas.microsoft.com/office/word/2018/wordml" xmlns:w16sdtdh="http://schemas.microsoft.com/office/word/2020/wordml/sdtdatahash" xmlns:w16se="http://schemas.microsoft.com/office/word/2015/wordml/symex" xmlns:wpg="http://schemas.microsoft.com/office/word/2010/wordprocessingGroup" xmlns:wpi="http://schemas.microsoft.com/office/word/2010/wordprocessingInk" xmlns:wne="http://schemas.microsoft.com/office/word/2006/wordml" xmlns:wps="http://schemas.microsoft.com/office/word/2010/wordprocessingShape" mc:Ignorable="w14 w15 w16se w16cid w16 w16cex w16sdtdh wp14">
+<w:ftr xmlns:wpc="http://schemas.microsoft.com/office/word/2010/wordprocessingCanvas" xmlns:cx="http://schemas.microsoft.com/office/drawing/2014/chartex" xmlns:cx1="http://schemas.microsoft.com/office/drawing/2015/9/8/chartex" xmlns:cx2="http://schemas.microsoft.com/office/drawing/2015/10/21/chartex" xmlns:cx3="http://schemas.microsoft.com/office/drawing/2016/5/9/chartex" xmlns:cx4="http://schemas.microsoft.com/office/drawing/2016/5/10/chartex" xmlns:cx5="http://schemas.microsoft.com/office/drawing/2016/5/11/chartex" xmlns:cx6="http://schemas.microsoft.com/office/drawing/2016/5/12/chartex" xmlns:cx7="http://schemas.microsoft.com/office/drawing/2016/5/13/chartex" xmlns:cx8="http://schemas.microsoft.com/office/drawing/2016/5/14/chartex" xmlns:mc="http://schemas.openxmlformats.org/markup-compatibility/2006" xmlns:aink="http://schemas.microsoft.com/office/drawing/2016/ink" xmlns:am3d="http://schemas.microsoft.com/office/drawing/2017/model3d" xmlns:o="urn:schemas-microsoft-com:office:office" xmlns:oel="http://schemas.microsoft.com/office/2019/extlst" xmlns:r="http://schemas.openxmlformats.org/officeDocument/2006/relationships" xmlns:m="http://schemas.openxmlformats.org/officeDocument/2006/math" xmlns:v="urn:schemas-microsoft-com:vml" xmlns:wp14="http://schemas.microsoft.com/office/word/2010/wordprocessingDrawing" xmlns:wp="http://schemas.openxmlformats.org/drawingml/2006/wordprocessingDrawing" xmlns:w10="urn:schemas-microsoft-com:office:word" xmlns:w="http://schemas.openxmlformats.org/wordprocessingml/2006/main" xmlns:w14="http://schemas.microsoft.com/office/word/2010/wordml" xmlns:w15="http://schemas.microsoft.com/office/word/2012/wordml" xmlns:w16cex="http://schemas.microsoft.com/office/word/2018/wordml/cex" xmlns:w16cid="http://schemas.microsoft.com/office/word/2016/wordml/cid" xmlns:w16="http://schemas.microsoft.com/office/word/2018/wordml" xmlns:w16sdtdh="http://schemas.microsoft.com/office/word/2020/wordml/sdtdatahash" xmlns:w16se="http://schemas.microsoft.com/office/word/2015/wordml/symex" xmlns:wpg="http://schemas.microsoft.com/office/word/2010/wordprocessingGroup" xmlns:wpi="http://schemas.microsoft.com/office/word/2010/wordprocessingInk" xmlns:wne="http://schemas.microsoft.com/office/word/2006/wordml" xmlns:wps="http://schemas.microsoft.com/office/word/2010/wordprocessingShape" mc:Ignorable="w14 w15 w16se w16cid w16 w16cex w16sdtdh wp14">
   <w:p>
     <w:pPr>
       <w:spacing w:after="0" w:line="259" w:lineRule="auto"/>
@@ -20202,7 +20247,7 @@
 </file>
 
 <file path=word/footer9.xml><?xml version="1.0" encoding="utf-8"?>
-<w:ftr xmlns:wpc="http://schemas.microsoft.com/office/word/2010/wordprocessingCanvas" xmlns:cx="http://schemas.microsoft.com/office/drawing/2014/chartex" xmlns:cx1="http://schemas.microsoft.com/office/drawing/2015/9/8/chartex" xmlns:cx2="http://schemas.microsoft.com/office/drawing/2015/10/21/chartex" xmlns:cx3="http://schemas.microsoft.com/office/drawing/2016/5/9/chartex" xmlns:cx4="http://schemas.microsoft.com/office/drawing/2016/5/10/chartex" xmlns:cx5="http://schemas.microsoft.com/office/drawing/2016/5/11/chartex" xmlns:cx6="http://schemas.microsoft.com/office/drawing/2016/5/12/chartex" xmlns:cx7="http://schemas.microsoft.com/office/drawing/2016/5/13/chartex" xmlns:cx8="http://schemas.microsoft.com/office/drawing/2016/5/14/chartex" xmlns:mc="http://schemas.openxmlformats.org/markup-compatibility/2006" xmlns:aink="http://schemas.microsoft.com/office/drawing/2016/ink" xmlns:am3d="http://schemas.microsoft.com/office/drawing/2017/model3d" xmlns:o="urn:schemas-microsoft-com:office:office" xmlns:r="http://schemas.openxmlformats.org/officeDocument/2006/relationships" xmlns:m="http://schemas.openxmlformats.org/officeDocument/2006/math" xmlns:v="urn:schemas-microsoft-com:vml" xmlns:wp14="http://schemas.microsoft.com/office/word/2010/wordprocessingDrawing" xmlns:wp="http://schemas.openxmlformats.org/drawingml/2006/wordprocessingDrawing" xmlns:w10="urn:schemas-microsoft-com:office:word" xmlns:w="http://schemas.openxmlformats.org/wordprocessingml/2006/main" xmlns:w14="http://schemas.microsoft.com/office/word/2010/wordml" xmlns:w15="http://schemas.microsoft.com/office/word/2012/wordml" xmlns:w16cex="http://schemas.microsoft.com/office/word/2018/wordml/cex" xmlns:w16cid="http://schemas.microsoft.com/office/word/2016/wordml/cid" xmlns:w16="http://schemas.microsoft.com/office/word/2018/wordml" xmlns:w16sdtdh="http://schemas.microsoft.com/office/word/2020/wordml/sdtdatahash" xmlns:w16se="http://schemas.microsoft.com/office/word/2015/wordml/symex" xmlns:wpg="http://schemas.microsoft.com/office/word/2010/wordprocessingGroup" xmlns:wpi="http://schemas.microsoft.com/office/word/2010/wordprocessingInk" xmlns:wne="http://schemas.microsoft.com/office/word/2006/wordml" xmlns:wps="http://schemas.microsoft.com/office/word/2010/wordprocessingShape" mc:Ignorable="w14 w15 w16se w16cid w16 w16cex w16sdtdh wp14">
+<w:ftr xmlns:wpc="http://schemas.microsoft.com/office/word/2010/wordprocessingCanvas" xmlns:cx="http://schemas.microsoft.com/office/drawing/2014/chartex" xmlns:cx1="http://schemas.microsoft.com/office/drawing/2015/9/8/chartex" xmlns:cx2="http://schemas.microsoft.com/office/drawing/2015/10/21/chartex" xmlns:cx3="http://schemas.microsoft.com/office/drawing/2016/5/9/chartex" xmlns:cx4="http://schemas.microsoft.com/office/drawing/2016/5/10/chartex" xmlns:cx5="http://schemas.microsoft.com/office/drawing/2016/5/11/chartex" xmlns:cx6="http://schemas.microsoft.com/office/drawing/2016/5/12/chartex" xmlns:cx7="http://schemas.microsoft.com/office/drawing/2016/5/13/chartex" xmlns:cx8="http://schemas.microsoft.com/office/drawing/2016/5/14/chartex" xmlns:mc="http://schemas.openxmlformats.org/markup-compatibility/2006" xmlns:aink="http://schemas.microsoft.com/office/drawing/2016/ink" xmlns:am3d="http://schemas.microsoft.com/office/drawing/2017/model3d" xmlns:o="urn:schemas-microsoft-com:office:office" xmlns:oel="http://schemas.microsoft.com/office/2019/extlst" xmlns:r="http://schemas.openxmlformats.org/officeDocument/2006/relationships" xmlns:m="http://schemas.openxmlformats.org/officeDocument/2006/math" xmlns:v="urn:schemas-microsoft-com:vml" xmlns:wp14="http://schemas.microsoft.com/office/word/2010/wordprocessingDrawing" xmlns:wp="http://schemas.openxmlformats.org/drawingml/2006/wordprocessingDrawing" xmlns:w10="urn:schemas-microsoft-com:office:word" xmlns:w="http://schemas.openxmlformats.org/wordprocessingml/2006/main" xmlns:w14="http://schemas.microsoft.com/office/word/2010/wordml" xmlns:w15="http://schemas.microsoft.com/office/word/2012/wordml" xmlns:w16cex="http://schemas.microsoft.com/office/word/2018/wordml/cex" xmlns:w16cid="http://schemas.microsoft.com/office/word/2016/wordml/cid" xmlns:w16="http://schemas.microsoft.com/office/word/2018/wordml" xmlns:w16sdtdh="http://schemas.microsoft.com/office/word/2020/wordml/sdtdatahash" xmlns:w16se="http://schemas.microsoft.com/office/word/2015/wordml/symex" xmlns:wpg="http://schemas.microsoft.com/office/word/2010/wordprocessingGroup" xmlns:wpi="http://schemas.microsoft.com/office/word/2010/wordprocessingInk" xmlns:wne="http://schemas.microsoft.com/office/word/2006/wordml" xmlns:wps="http://schemas.microsoft.com/office/word/2010/wordprocessingShape" mc:Ignorable="w14 w15 w16se w16cid w16 w16cex w16sdtdh wp14">
   <w:p>
     <w:pPr>
       <w:spacing w:after="0" w:line="259" w:lineRule="auto"/>
@@ -20241,7 +20286,7 @@
 </file>
 
 <file path=word/footnotes.xml><?xml version="1.0" encoding="utf-8"?>
-<w:footnotes xmlns:wpc="http://schemas.microsoft.com/office/word/2010/wordprocessingCanvas" xmlns:cx="http://schemas.microsoft.com/office/drawing/2014/chartex" xmlns:cx1="http://schemas.microsoft.com/office/drawing/2015/9/8/chartex" xmlns:cx2="http://schemas.microsoft.com/office/drawing/2015/10/21/chartex" xmlns:cx3="http://schemas.microsoft.com/office/drawing/2016/5/9/chartex" xmlns:cx4="http://schemas.microsoft.com/office/drawing/2016/5/10/chartex" xmlns:cx5="http://schemas.microsoft.com/office/drawing/2016/5/11/chartex" xmlns:cx6="http://schemas.microsoft.com/office/drawing/2016/5/12/chartex" xmlns:cx7="http://schemas.microsoft.com/office/drawing/2016/5/13/chartex" xmlns:cx8="http://schemas.microsoft.com/office/drawing/2016/5/14/chartex" xmlns:mc="http://schemas.openxmlformats.org/markup-compatibility/2006" xmlns:aink="http://schemas.microsoft.com/office/drawing/2016/ink" xmlns:am3d="http://schemas.microsoft.com/office/drawing/2017/model3d" xmlns:o="urn:schemas-microsoft-com:office:office" xmlns:r="http://schemas.openxmlformats.org/officeDocument/2006/relationships" xmlns:m="http://schemas.openxmlformats.org/officeDocument/2006/math" xmlns:v="urn:schemas-microsoft-com:vml" xmlns:wp14="http://schemas.microsoft.com/office/word/2010/wordprocessingDrawing" xmlns:wp="http://schemas.openxmlformats.org/drawingml/2006/wordprocessingDrawing" xmlns:w10="urn:schemas-microsoft-com:office:word" xmlns:w="http://schemas.openxmlformats.org/wordprocessingml/2006/main" xmlns:w14="http://schemas.microsoft.com/office/word/2010/wordml" xmlns:w15="http://schemas.microsoft.com/office/word/2012/wordml" xmlns:w16cex="http://schemas.microsoft.com/office/word/2018/wordml/cex" xmlns:w16cid="http://schemas.microsoft.com/office/word/2016/wordml/cid" xmlns:w16="http://schemas.microsoft.com/office/word/2018/wordml" xmlns:w16sdtdh="http://schemas.microsoft.com/office/word/2020/wordml/sdtdatahash" xmlns:w16se="http://schemas.microsoft.com/office/word/2015/wordml/symex" xmlns:wpg="http://schemas.microsoft.com/office/word/2010/wordprocessingGroup" xmlns:wpi="http://schemas.microsoft.com/office/word/2010/wordprocessingInk" xmlns:wne="http://schemas.microsoft.com/office/word/2006/wordml" xmlns:wps="http://schemas.microsoft.com/office/word/2010/wordprocessingShape" mc:Ignorable="w14 w15 w16se w16cid w16 w16cex w16sdtdh wp14">
+<w:footnotes xmlns:wpc="http://schemas.microsoft.com/office/word/2010/wordprocessingCanvas" xmlns:cx="http://schemas.microsoft.com/office/drawing/2014/chartex" xmlns:cx1="http://schemas.microsoft.com/office/drawing/2015/9/8/chartex" xmlns:cx2="http://schemas.microsoft.com/office/drawing/2015/10/21/chartex" xmlns:cx3="http://schemas.microsoft.com/office/drawing/2016/5/9/chartex" xmlns:cx4="http://schemas.microsoft.com/office/drawing/2016/5/10/chartex" xmlns:cx5="http://schemas.microsoft.com/office/drawing/2016/5/11/chartex" xmlns:cx6="http://schemas.microsoft.com/office/drawing/2016/5/12/chartex" xmlns:cx7="http://schemas.microsoft.com/office/drawing/2016/5/13/chartex" xmlns:cx8="http://schemas.microsoft.com/office/drawing/2016/5/14/chartex" xmlns:mc="http://schemas.openxmlformats.org/markup-compatibility/2006" xmlns:aink="http://schemas.microsoft.com/office/drawing/2016/ink" xmlns:am3d="http://schemas.microsoft.com/office/drawing/2017/model3d" xmlns:o="urn:schemas-microsoft-com:office:office" xmlns:oel="http://schemas.microsoft.com/office/2019/extlst" xmlns:r="http://schemas.openxmlformats.org/officeDocument/2006/relationships" xmlns:m="http://schemas.openxmlformats.org/officeDocument/2006/math" xmlns:v="urn:schemas-microsoft-com:vml" xmlns:wp14="http://schemas.microsoft.com/office/word/2010/wordprocessingDrawing" xmlns:wp="http://schemas.openxmlformats.org/drawingml/2006/wordprocessingDrawing" xmlns:w10="urn:schemas-microsoft-com:office:word" xmlns:w="http://schemas.openxmlformats.org/wordprocessingml/2006/main" xmlns:w14="http://schemas.microsoft.com/office/word/2010/wordml" xmlns:w15="http://schemas.microsoft.com/office/word/2012/wordml" xmlns:w16cex="http://schemas.microsoft.com/office/word/2018/wordml/cex" xmlns:w16cid="http://schemas.microsoft.com/office/word/2016/wordml/cid" xmlns:w16="http://schemas.microsoft.com/office/word/2018/wordml" xmlns:w16sdtdh="http://schemas.microsoft.com/office/word/2020/wordml/sdtdatahash" xmlns:w16se="http://schemas.microsoft.com/office/word/2015/wordml/symex" xmlns:wpg="http://schemas.microsoft.com/office/word/2010/wordprocessingGroup" xmlns:wpi="http://schemas.microsoft.com/office/word/2010/wordprocessingInk" xmlns:wne="http://schemas.microsoft.com/office/word/2006/wordml" xmlns:wps="http://schemas.microsoft.com/office/word/2010/wordprocessingShape" mc:Ignorable="w14 w15 w16se w16cid w16 w16cex w16sdtdh wp14">
   <w:footnote w:type="separator" w:id="-1">
     <w:p>
       <w:pPr>
@@ -20266,7 +20311,7 @@
 </file>
 
 <file path=word/header1.xml><?xml version="1.0" encoding="utf-8"?>
-<w:hdr xmlns:wpc="http://schemas.microsoft.com/office/word/2010/wordprocessingCanvas" xmlns:cx="http://schemas.microsoft.com/office/drawing/2014/chartex" xmlns:cx1="http://schemas.microsoft.com/office/drawing/2015/9/8/chartex" xmlns:cx2="http://schemas.microsoft.com/office/drawing/2015/10/21/chartex" xmlns:cx3="http://schemas.microsoft.com/office/drawing/2016/5/9/chartex" xmlns:cx4="http://schemas.microsoft.com/office/drawing/2016/5/10/chartex" xmlns:cx5="http://schemas.microsoft.com/office/drawing/2016/5/11/chartex" xmlns:cx6="http://schemas.microsoft.com/office/drawing/2016/5/12/chartex" xmlns:cx7="http://schemas.microsoft.com/office/drawing/2016/5/13/chartex" xmlns:cx8="http://schemas.microsoft.com/office/drawing/2016/5/14/chartex" xmlns:mc="http://schemas.openxmlformats.org/markup-compatibility/2006" xmlns:aink="http://schemas.microsoft.com/office/drawing/2016/ink" xmlns:am3d="http://schemas.microsoft.com/office/drawing/2017/model3d" xmlns:o="urn:schemas-microsoft-com:office:office" xmlns:r="http://schemas.openxmlformats.org/officeDocument/2006/relationships" xmlns:m="http://schemas.openxmlformats.org/officeDocument/2006/math" xmlns:v="urn:schemas-microsoft-com:vml" xmlns:wp14="http://schemas.microsoft.com/office/word/2010/wordprocessingDrawing" xmlns:wp="http://schemas.openxmlformats.org/drawingml/2006/wordprocessingDrawing" xmlns:w10="urn:schemas-microsoft-com:office:word" xmlns:w="http://schemas.openxmlformats.org/wordprocessingml/2006/main" xmlns:w14="http://schemas.microsoft.com/office/word/2010/wordml" xmlns:w15="http://schemas.microsoft.com/office/word/2012/wordml" xmlns:w16cex="http://schemas.microsoft.com/office/word/2018/wordml/cex" xmlns:w16cid="http://schemas.microsoft.com/office/word/2016/wordml/cid" xmlns:w16="http://schemas.microsoft.com/office/word/2018/wordml" xmlns:w16sdtdh="http://schemas.microsoft.com/office/word/2020/wordml/sdtdatahash" xmlns:w16se="http://schemas.microsoft.com/office/word/2015/wordml/symex" xmlns:wpg="http://schemas.microsoft.com/office/word/2010/wordprocessingGroup" xmlns:wpi="http://schemas.microsoft.com/office/word/2010/wordprocessingInk" xmlns:wne="http://schemas.microsoft.com/office/word/2006/wordml" xmlns:wps="http://schemas.microsoft.com/office/word/2010/wordprocessingShape" mc:Ignorable="w14 w15 w16se w16cid w16 w16cex w16sdtdh wp14">
+<w:hdr xmlns:wpc="http://schemas.microsoft.com/office/word/2010/wordprocessingCanvas" xmlns:cx="http://schemas.microsoft.com/office/drawing/2014/chartex" xmlns:cx1="http://schemas.microsoft.com/office/drawing/2015/9/8/chartex" xmlns:cx2="http://schemas.microsoft.com/office/drawing/2015/10/21/chartex" xmlns:cx3="http://schemas.microsoft.com/office/drawing/2016/5/9/chartex" xmlns:cx4="http://schemas.microsoft.com/office/drawing/2016/5/10/chartex" xmlns:cx5="http://schemas.microsoft.com/office/drawing/2016/5/11/chartex" xmlns:cx6="http://schemas.microsoft.com/office/drawing/2016/5/12/chartex" xmlns:cx7="http://schemas.microsoft.com/office/drawing/2016/5/13/chartex" xmlns:cx8="http://schemas.microsoft.com/office/drawing/2016/5/14/chartex" xmlns:mc="http://schemas.openxmlformats.org/markup-compatibility/2006" xmlns:aink="http://schemas.microsoft.com/office/drawing/2016/ink" xmlns:am3d="http://schemas.microsoft.com/office/drawing/2017/model3d" xmlns:o="urn:schemas-microsoft-com:office:office" xmlns:oel="http://schemas.microsoft.com/office/2019/extlst" xmlns:r="http://schemas.openxmlformats.org/officeDocument/2006/relationships" xmlns:m="http://schemas.openxmlformats.org/officeDocument/2006/math" xmlns:v="urn:schemas-microsoft-com:vml" xmlns:wp14="http://schemas.microsoft.com/office/word/2010/wordprocessingDrawing" xmlns:wp="http://schemas.openxmlformats.org/drawingml/2006/wordprocessingDrawing" xmlns:w10="urn:schemas-microsoft-com:office:word" xmlns:w="http://schemas.openxmlformats.org/wordprocessingml/2006/main" xmlns:w14="http://schemas.microsoft.com/office/word/2010/wordml" xmlns:w15="http://schemas.microsoft.com/office/word/2012/wordml" xmlns:w16cex="http://schemas.microsoft.com/office/word/2018/wordml/cex" xmlns:w16cid="http://schemas.microsoft.com/office/word/2016/wordml/cid" xmlns:w16="http://schemas.microsoft.com/office/word/2018/wordml" xmlns:w16sdtdh="http://schemas.microsoft.com/office/word/2020/wordml/sdtdatahash" xmlns:w16se="http://schemas.microsoft.com/office/word/2015/wordml/symex" xmlns:wpg="http://schemas.microsoft.com/office/word/2010/wordprocessingGroup" xmlns:wpi="http://schemas.microsoft.com/office/word/2010/wordprocessingInk" xmlns:wne="http://schemas.microsoft.com/office/word/2006/wordml" xmlns:wps="http://schemas.microsoft.com/office/word/2010/wordprocessingShape" mc:Ignorable="w14 w15 w16se w16cid w16 w16cex w16sdtdh wp14">
   <w:tbl>
     <w:tblPr>
       <w:tblStyle w:val="TableGrid"/>
@@ -20567,7 +20612,7 @@
 </file>
 
 <file path=word/header10.xml><?xml version="1.0" encoding="utf-8"?>
-<w:hdr xmlns:wpc="http://schemas.microsoft.com/office/word/2010/wordprocessingCanvas" xmlns:cx="http://schemas.microsoft.com/office/drawing/2014/chartex" xmlns:cx1="http://schemas.microsoft.com/office/drawing/2015/9/8/chartex" xmlns:cx2="http://schemas.microsoft.com/office/drawing/2015/10/21/chartex" xmlns:cx3="http://schemas.microsoft.com/office/drawing/2016/5/9/chartex" xmlns:cx4="http://schemas.microsoft.com/office/drawing/2016/5/10/chartex" xmlns:cx5="http://schemas.microsoft.com/office/drawing/2016/5/11/chartex" xmlns:cx6="http://schemas.microsoft.com/office/drawing/2016/5/12/chartex" xmlns:cx7="http://schemas.microsoft.com/office/drawing/2016/5/13/chartex" xmlns:cx8="http://schemas.microsoft.com/office/drawing/2016/5/14/chartex" xmlns:mc="http://schemas.openxmlformats.org/markup-compatibility/2006" xmlns:aink="http://schemas.microsoft.com/office/drawing/2016/ink" xmlns:am3d="http://schemas.microsoft.com/office/drawing/2017/model3d" xmlns:o="urn:schemas-microsoft-com:office:office" xmlns:r="http://schemas.openxmlformats.org/officeDocument/2006/relationships" xmlns:m="http://schemas.openxmlformats.org/officeDocument/2006/math" xmlns:v="urn:schemas-microsoft-com:vml" xmlns:wp14="http://schemas.microsoft.com/office/word/2010/wordprocessingDrawing" xmlns:wp="http://schemas.openxmlformats.org/drawingml/2006/wordprocessingDrawing" xmlns:w10="urn:schemas-microsoft-com:office:word" xmlns:w="http://schemas.openxmlformats.org/wordprocessingml/2006/main" xmlns:w14="http://schemas.microsoft.com/office/word/2010/wordml" xmlns:w15="http://schemas.microsoft.com/office/word/2012/wordml" xmlns:w16cex="http://schemas.microsoft.com/office/word/2018/wordml/cex" xmlns:w16cid="http://schemas.microsoft.com/office/word/2016/wordml/cid" xmlns:w16="http://schemas.microsoft.com/office/word/2018/wordml" xmlns:w16sdtdh="http://schemas.microsoft.com/office/word/2020/wordml/sdtdatahash" xmlns:w16se="http://schemas.microsoft.com/office/word/2015/wordml/symex" xmlns:wpg="http://schemas.microsoft.com/office/word/2010/wordprocessingGroup" xmlns:wpi="http://schemas.microsoft.com/office/word/2010/wordprocessingInk" xmlns:wne="http://schemas.microsoft.com/office/word/2006/wordml" xmlns:wps="http://schemas.microsoft.com/office/word/2010/wordprocessingShape" mc:Ignorable="w14 w15 w16se w16cid w16 w16cex w16sdtdh wp14">
+<w:hdr xmlns:wpc="http://schemas.microsoft.com/office/word/2010/wordprocessingCanvas" xmlns:cx="http://schemas.microsoft.com/office/drawing/2014/chartex" xmlns:cx1="http://schemas.microsoft.com/office/drawing/2015/9/8/chartex" xmlns:cx2="http://schemas.microsoft.com/office/drawing/2015/10/21/chartex" xmlns:cx3="http://schemas.microsoft.com/office/drawing/2016/5/9/chartex" xmlns:cx4="http://schemas.microsoft.com/office/drawing/2016/5/10/chartex" xmlns:cx5="http://schemas.microsoft.com/office/drawing/2016/5/11/chartex" xmlns:cx6="http://schemas.microsoft.com/office/drawing/2016/5/12/chartex" xmlns:cx7="http://schemas.microsoft.com/office/drawing/2016/5/13/chartex" xmlns:cx8="http://schemas.microsoft.com/office/drawing/2016/5/14/chartex" xmlns:mc="http://schemas.openxmlformats.org/markup-compatibility/2006" xmlns:aink="http://schemas.microsoft.com/office/drawing/2016/ink" xmlns:am3d="http://schemas.microsoft.com/office/drawing/2017/model3d" xmlns:o="urn:schemas-microsoft-com:office:office" xmlns:oel="http://schemas.microsoft.com/office/2019/extlst" xmlns:r="http://schemas.openxmlformats.org/officeDocument/2006/relationships" xmlns:m="http://schemas.openxmlformats.org/officeDocument/2006/math" xmlns:v="urn:schemas-microsoft-com:vml" xmlns:wp14="http://schemas.microsoft.com/office/word/2010/wordprocessingDrawing" xmlns:wp="http://schemas.openxmlformats.org/drawingml/2006/wordprocessingDrawing" xmlns:w10="urn:schemas-microsoft-com:office:word" xmlns:w="http://schemas.openxmlformats.org/wordprocessingml/2006/main" xmlns:w14="http://schemas.microsoft.com/office/word/2010/wordml" xmlns:w15="http://schemas.microsoft.com/office/word/2012/wordml" xmlns:w16cex="http://schemas.microsoft.com/office/word/2018/wordml/cex" xmlns:w16cid="http://schemas.microsoft.com/office/word/2016/wordml/cid" xmlns:w16="http://schemas.microsoft.com/office/word/2018/wordml" xmlns:w16sdtdh="http://schemas.microsoft.com/office/word/2020/wordml/sdtdatahash" xmlns:w16se="http://schemas.microsoft.com/office/word/2015/wordml/symex" xmlns:wpg="http://schemas.microsoft.com/office/word/2010/wordprocessingGroup" xmlns:wpi="http://schemas.microsoft.com/office/word/2010/wordprocessingInk" xmlns:wne="http://schemas.microsoft.com/office/word/2006/wordml" xmlns:wps="http://schemas.microsoft.com/office/word/2010/wordprocessingShape" mc:Ignorable="w14 w15 w16se w16cid w16 w16cex w16sdtdh wp14">
   <w:tbl>
     <w:tblPr>
       <w:tblStyle w:val="TableGrid"/>
@@ -20837,7 +20882,7 @@
 </file>
 
 <file path=word/header11.xml><?xml version="1.0" encoding="utf-8"?>
-<w:hdr xmlns:wpc="http://schemas.microsoft.com/office/word/2010/wordprocessingCanvas" xmlns:cx="http://schemas.microsoft.com/office/drawing/2014/chartex" xmlns:cx1="http://schemas.microsoft.com/office/drawing/2015/9/8/chartex" xmlns:cx2="http://schemas.microsoft.com/office/drawing/2015/10/21/chartex" xmlns:cx3="http://schemas.microsoft.com/office/drawing/2016/5/9/chartex" xmlns:cx4="http://schemas.microsoft.com/office/drawing/2016/5/10/chartex" xmlns:cx5="http://schemas.microsoft.com/office/drawing/2016/5/11/chartex" xmlns:cx6="http://schemas.microsoft.com/office/drawing/2016/5/12/chartex" xmlns:cx7="http://schemas.microsoft.com/office/drawing/2016/5/13/chartex" xmlns:cx8="http://schemas.microsoft.com/office/drawing/2016/5/14/chartex" xmlns:mc="http://schemas.openxmlformats.org/markup-compatibility/2006" xmlns:aink="http://schemas.microsoft.com/office/drawing/2016/ink" xmlns:am3d="http://schemas.microsoft.com/office/drawing/2017/model3d" xmlns:o="urn:schemas-microsoft-com:office:office" xmlns:r="http://schemas.openxmlformats.org/officeDocument/2006/relationships" xmlns:m="http://schemas.openxmlformats.org/officeDocument/2006/math" xmlns:v="urn:schemas-microsoft-com:vml" xmlns:wp14="http://schemas.microsoft.com/office/word/2010/wordprocessingDrawing" xmlns:wp="http://schemas.openxmlformats.org/drawingml/2006/wordprocessingDrawing" xmlns:w10="urn:schemas-microsoft-com:office:word" xmlns:w="http://schemas.openxmlformats.org/wordprocessingml/2006/main" xmlns:w14="http://schemas.microsoft.com/office/word/2010/wordml" xmlns:w15="http://schemas.microsoft.com/office/word/2012/wordml" xmlns:w16cex="http://schemas.microsoft.com/office/word/2018/wordml/cex" xmlns:w16cid="http://schemas.microsoft.com/office/word/2016/wordml/cid" xmlns:w16="http://schemas.microsoft.com/office/word/2018/wordml" xmlns:w16sdtdh="http://schemas.microsoft.com/office/word/2020/wordml/sdtdatahash" xmlns:w16se="http://schemas.microsoft.com/office/word/2015/wordml/symex" xmlns:wpg="http://schemas.microsoft.com/office/word/2010/wordprocessingGroup" xmlns:wpi="http://schemas.microsoft.com/office/word/2010/wordprocessingInk" xmlns:wne="http://schemas.microsoft.com/office/word/2006/wordml" xmlns:wps="http://schemas.microsoft.com/office/word/2010/wordprocessingShape" mc:Ignorable="w14 w15 w16se w16cid w16 w16cex w16sdtdh wp14">
+<w:hdr xmlns:wpc="http://schemas.microsoft.com/office/word/2010/wordprocessingCanvas" xmlns:cx="http://schemas.microsoft.com/office/drawing/2014/chartex" xmlns:cx1="http://schemas.microsoft.com/office/drawing/2015/9/8/chartex" xmlns:cx2="http://schemas.microsoft.com/office/drawing/2015/10/21/chartex" xmlns:cx3="http://schemas.microsoft.com/office/drawing/2016/5/9/chartex" xmlns:cx4="http://schemas.microsoft.com/office/drawing/2016/5/10/chartex" xmlns:cx5="http://schemas.microsoft.com/office/drawing/2016/5/11/chartex" xmlns:cx6="http://schemas.microsoft.com/office/drawing/2016/5/12/chartex" xmlns:cx7="http://schemas.microsoft.com/office/drawing/2016/5/13/chartex" xmlns:cx8="http://schemas.microsoft.com/office/drawing/2016/5/14/chartex" xmlns:mc="http://schemas.openxmlformats.org/markup-compatibility/2006" xmlns:aink="http://schemas.microsoft.com/office/drawing/2016/ink" xmlns:am3d="http://schemas.microsoft.com/office/drawing/2017/model3d" xmlns:o="urn:schemas-microsoft-com:office:office" xmlns:oel="http://schemas.microsoft.com/office/2019/extlst" xmlns:r="http://schemas.openxmlformats.org/officeDocument/2006/relationships" xmlns:m="http://schemas.openxmlformats.org/officeDocument/2006/math" xmlns:v="urn:schemas-microsoft-com:vml" xmlns:wp14="http://schemas.microsoft.com/office/word/2010/wordprocessingDrawing" xmlns:wp="http://schemas.openxmlformats.org/drawingml/2006/wordprocessingDrawing" xmlns:w10="urn:schemas-microsoft-com:office:word" xmlns:w="http://schemas.openxmlformats.org/wordprocessingml/2006/main" xmlns:w14="http://schemas.microsoft.com/office/word/2010/wordml" xmlns:w15="http://schemas.microsoft.com/office/word/2012/wordml" xmlns:w16cex="http://schemas.microsoft.com/office/word/2018/wordml/cex" xmlns:w16cid="http://schemas.microsoft.com/office/word/2016/wordml/cid" xmlns:w16="http://schemas.microsoft.com/office/word/2018/wordml" xmlns:w16sdtdh="http://schemas.microsoft.com/office/word/2020/wordml/sdtdatahash" xmlns:w16se="http://schemas.microsoft.com/office/word/2015/wordml/symex" xmlns:wpg="http://schemas.microsoft.com/office/word/2010/wordprocessingGroup" xmlns:wpi="http://schemas.microsoft.com/office/word/2010/wordprocessingInk" xmlns:wne="http://schemas.microsoft.com/office/word/2006/wordml" xmlns:wps="http://schemas.microsoft.com/office/word/2010/wordprocessingShape" mc:Ignorable="w14 w15 w16se w16cid w16 w16cex w16sdtdh wp14">
   <w:tbl>
     <w:tblPr>
       <w:tblStyle w:val="TableGrid"/>
@@ -21166,7 +21211,7 @@
 </file>
 
 <file path=word/header12.xml><?xml version="1.0" encoding="utf-8"?>
-<w:hdr xmlns:wpc="http://schemas.microsoft.com/office/word/2010/wordprocessingCanvas" xmlns:cx="http://schemas.microsoft.com/office/drawing/2014/chartex" xmlns:cx1="http://schemas.microsoft.com/office/drawing/2015/9/8/chartex" xmlns:cx2="http://schemas.microsoft.com/office/drawing/2015/10/21/chartex" xmlns:cx3="http://schemas.microsoft.com/office/drawing/2016/5/9/chartex" xmlns:cx4="http://schemas.microsoft.com/office/drawing/2016/5/10/chartex" xmlns:cx5="http://schemas.microsoft.com/office/drawing/2016/5/11/chartex" xmlns:cx6="http://schemas.microsoft.com/office/drawing/2016/5/12/chartex" xmlns:cx7="http://schemas.microsoft.com/office/drawing/2016/5/13/chartex" xmlns:cx8="http://schemas.microsoft.com/office/drawing/2016/5/14/chartex" xmlns:mc="http://schemas.openxmlformats.org/markup-compatibility/2006" xmlns:aink="http://schemas.microsoft.com/office/drawing/2016/ink" xmlns:am3d="http://schemas.microsoft.com/office/drawing/2017/model3d" xmlns:o="urn:schemas-microsoft-com:office:office" xmlns:r="http://schemas.openxmlformats.org/officeDocument/2006/relationships" xmlns:m="http://schemas.openxmlformats.org/officeDocument/2006/math" xmlns:v="urn:schemas-microsoft-com:vml" xmlns:wp14="http://schemas.microsoft.com/office/word/2010/wordprocessingDrawing" xmlns:wp="http://schemas.openxmlformats.org/drawingml/2006/wordprocessingDrawing" xmlns:w10="urn:schemas-microsoft-com:office:word" xmlns:w="http://schemas.openxmlformats.org/wordprocessingml/2006/main" xmlns:w14="http://schemas.microsoft.com/office/word/2010/wordml" xmlns:w15="http://schemas.microsoft.com/office/word/2012/wordml" xmlns:w16cex="http://schemas.microsoft.com/office/word/2018/wordml/cex" xmlns:w16cid="http://schemas.microsoft.com/office/word/2016/wordml/cid" xmlns:w16="http://schemas.microsoft.com/office/word/2018/wordml" xmlns:w16sdtdh="http://schemas.microsoft.com/office/word/2020/wordml/sdtdatahash" xmlns:w16se="http://schemas.microsoft.com/office/word/2015/wordml/symex" xmlns:wpg="http://schemas.microsoft.com/office/word/2010/wordprocessingGroup" xmlns:wpi="http://schemas.microsoft.com/office/word/2010/wordprocessingInk" xmlns:wne="http://schemas.microsoft.com/office/word/2006/wordml" xmlns:wps="http://schemas.microsoft.com/office/word/2010/wordprocessingShape" mc:Ignorable="w14 w15 w16se w16cid w16 w16cex w16sdtdh wp14">
+<w:hdr xmlns:wpc="http://schemas.microsoft.com/office/word/2010/wordprocessingCanvas" xmlns:cx="http://schemas.microsoft.com/office/drawing/2014/chartex" xmlns:cx1="http://schemas.microsoft.com/office/drawing/2015/9/8/chartex" xmlns:cx2="http://schemas.microsoft.com/office/drawing/2015/10/21/chartex" xmlns:cx3="http://schemas.microsoft.com/office/drawing/2016/5/9/chartex" xmlns:cx4="http://schemas.microsoft.com/office/drawing/2016/5/10/chartex" xmlns:cx5="http://schemas.microsoft.com/office/drawing/2016/5/11/chartex" xmlns:cx6="http://schemas.microsoft.com/office/drawing/2016/5/12/chartex" xmlns:cx7="http://schemas.microsoft.com/office/drawing/2016/5/13/chartex" xmlns:cx8="http://schemas.microsoft.com/office/drawing/2016/5/14/chartex" xmlns:mc="http://schemas.openxmlformats.org/markup-compatibility/2006" xmlns:aink="http://schemas.microsoft.com/office/drawing/2016/ink" xmlns:am3d="http://schemas.microsoft.com/office/drawing/2017/model3d" xmlns:o="urn:schemas-microsoft-com:office:office" xmlns:oel="http://schemas.microsoft.com/office/2019/extlst" xmlns:r="http://schemas.openxmlformats.org/officeDocument/2006/relationships" xmlns:m="http://schemas.openxmlformats.org/officeDocument/2006/math" xmlns:v="urn:schemas-microsoft-com:vml" xmlns:wp14="http://schemas.microsoft.com/office/word/2010/wordprocessingDrawing" xmlns:wp="http://schemas.openxmlformats.org/drawingml/2006/wordprocessingDrawing" xmlns:w10="urn:schemas-microsoft-com:office:word" xmlns:w="http://schemas.openxmlformats.org/wordprocessingml/2006/main" xmlns:w14="http://schemas.microsoft.com/office/word/2010/wordml" xmlns:w15="http://schemas.microsoft.com/office/word/2012/wordml" xmlns:w16cex="http://schemas.microsoft.com/office/word/2018/wordml/cex" xmlns:w16cid="http://schemas.microsoft.com/office/word/2016/wordml/cid" xmlns:w16="http://schemas.microsoft.com/office/word/2018/wordml" xmlns:w16sdtdh="http://schemas.microsoft.com/office/word/2020/wordml/sdtdatahash" xmlns:w16se="http://schemas.microsoft.com/office/word/2015/wordml/symex" xmlns:wpg="http://schemas.microsoft.com/office/word/2010/wordprocessingGroup" xmlns:wpi="http://schemas.microsoft.com/office/word/2010/wordprocessingInk" xmlns:wne="http://schemas.microsoft.com/office/word/2006/wordml" xmlns:wps="http://schemas.microsoft.com/office/word/2010/wordprocessingShape" mc:Ignorable="w14 w15 w16se w16cid w16 w16cex w16sdtdh wp14">
   <w:tbl>
     <w:tblPr>
       <w:tblStyle w:val="TableGrid"/>
@@ -21436,7 +21481,7 @@
 </file>
 
 <file path=word/header2.xml><?xml version="1.0" encoding="utf-8"?>
-<w:hdr xmlns:wpc="http://schemas.microsoft.com/office/word/2010/wordprocessingCanvas" xmlns:cx="http://schemas.microsoft.com/office/drawing/2014/chartex" xmlns:cx1="http://schemas.microsoft.com/office/drawing/2015/9/8/chartex" xmlns:cx2="http://schemas.microsoft.com/office/drawing/2015/10/21/chartex" xmlns:cx3="http://schemas.microsoft.com/office/drawing/2016/5/9/chartex" xmlns:cx4="http://schemas.microsoft.com/office/drawing/2016/5/10/chartex" xmlns:cx5="http://schemas.microsoft.com/office/drawing/2016/5/11/chartex" xmlns:cx6="http://schemas.microsoft.com/office/drawing/2016/5/12/chartex" xmlns:cx7="http://schemas.microsoft.com/office/drawing/2016/5/13/chartex" xmlns:cx8="http://schemas.microsoft.com/office/drawing/2016/5/14/chartex" xmlns:mc="http://schemas.openxmlformats.org/markup-compatibility/2006" xmlns:aink="http://schemas.microsoft.com/office/drawing/2016/ink" xmlns:am3d="http://schemas.microsoft.com/office/drawing/2017/model3d" xmlns:o="urn:schemas-microsoft-com:office:office" xmlns:r="http://schemas.openxmlformats.org/officeDocument/2006/relationships" xmlns:m="http://schemas.openxmlformats.org/officeDocument/2006/math" xmlns:v="urn:schemas-microsoft-com:vml" xmlns:wp14="http://schemas.microsoft.com/office/word/2010/wordprocessingDrawing" xmlns:wp="http://schemas.openxmlformats.org/drawingml/2006/wordprocessingDrawing" xmlns:w10="urn:schemas-microsoft-com:office:word" xmlns:w="http://schemas.openxmlformats.org/wordprocessingml/2006/main" xmlns:w14="http://schemas.microsoft.com/office/word/2010/wordml" xmlns:w15="http://schemas.microsoft.com/office/word/2012/wordml" xmlns:w16cex="http://schemas.microsoft.com/office/word/2018/wordml/cex" xmlns:w16cid="http://schemas.microsoft.com/office/word/2016/wordml/cid" xmlns:w16="http://schemas.microsoft.com/office/word/2018/wordml" xmlns:w16sdtdh="http://schemas.microsoft.com/office/word/2020/wordml/sdtdatahash" xmlns:w16se="http://schemas.microsoft.com/office/word/2015/wordml/symex" xmlns:wpg="http://schemas.microsoft.com/office/word/2010/wordprocessingGroup" xmlns:wpi="http://schemas.microsoft.com/office/word/2010/wordprocessingInk" xmlns:wne="http://schemas.microsoft.com/office/word/2006/wordml" xmlns:wps="http://schemas.microsoft.com/office/word/2010/wordprocessingShape" mc:Ignorable="w14 w15 w16se w16cid w16 w16cex w16sdtdh wp14">
+<w:hdr xmlns:wpc="http://schemas.microsoft.com/office/word/2010/wordprocessingCanvas" xmlns:cx="http://schemas.microsoft.com/office/drawing/2014/chartex" xmlns:cx1="http://schemas.microsoft.com/office/drawing/2015/9/8/chartex" xmlns:cx2="http://schemas.microsoft.com/office/drawing/2015/10/21/chartex" xmlns:cx3="http://schemas.microsoft.com/office/drawing/2016/5/9/chartex" xmlns:cx4="http://schemas.microsoft.com/office/drawing/2016/5/10/chartex" xmlns:cx5="http://schemas.microsoft.com/office/drawing/2016/5/11/chartex" xmlns:cx6="http://schemas.microsoft.com/office/drawing/2016/5/12/chartex" xmlns:cx7="http://schemas.microsoft.com/office/drawing/2016/5/13/chartex" xmlns:cx8="http://schemas.microsoft.com/office/drawing/2016/5/14/chartex" xmlns:mc="http://schemas.openxmlformats.org/markup-compatibility/2006" xmlns:aink="http://schemas.microsoft.com/office/drawing/2016/ink" xmlns:am3d="http://schemas.microsoft.com/office/drawing/2017/model3d" xmlns:o="urn:schemas-microsoft-com:office:office" xmlns:oel="http://schemas.microsoft.com/office/2019/extlst" xmlns:r="http://schemas.openxmlformats.org/officeDocument/2006/relationships" xmlns:m="http://schemas.openxmlformats.org/officeDocument/2006/math" xmlns:v="urn:schemas-microsoft-com:vml" xmlns:wp14="http://schemas.microsoft.com/office/word/2010/wordprocessingDrawing" xmlns:wp="http://schemas.openxmlformats.org/drawingml/2006/wordprocessingDrawing" xmlns:w10="urn:schemas-microsoft-com:office:word" xmlns:w="http://schemas.openxmlformats.org/wordprocessingml/2006/main" xmlns:w14="http://schemas.microsoft.com/office/word/2010/wordml" xmlns:w15="http://schemas.microsoft.com/office/word/2012/wordml" xmlns:w16cex="http://schemas.microsoft.com/office/word/2018/wordml/cex" xmlns:w16cid="http://schemas.microsoft.com/office/word/2016/wordml/cid" xmlns:w16="http://schemas.microsoft.com/office/word/2018/wordml" xmlns:w16sdtdh="http://schemas.microsoft.com/office/word/2020/wordml/sdtdatahash" xmlns:w16se="http://schemas.microsoft.com/office/word/2015/wordml/symex" xmlns:wpg="http://schemas.microsoft.com/office/word/2010/wordprocessingGroup" xmlns:wpi="http://schemas.microsoft.com/office/word/2010/wordprocessingInk" xmlns:wne="http://schemas.microsoft.com/office/word/2006/wordml" xmlns:wps="http://schemas.microsoft.com/office/word/2010/wordprocessingShape" mc:Ignorable="w14 w15 w16se w16cid w16 w16cex w16sdtdh wp14">
   <w:tbl>
     <w:tblPr>
       <w:tblStyle w:val="TableGrid"/>
@@ -21731,7 +21776,7 @@
 </file>
 
 <file path=word/header3.xml><?xml version="1.0" encoding="utf-8"?>
-<w:hdr xmlns:wpc="http://schemas.microsoft.com/office/word/2010/wordprocessingCanvas" xmlns:cx="http://schemas.microsoft.com/office/drawing/2014/chartex" xmlns:cx1="http://schemas.microsoft.com/office/drawing/2015/9/8/chartex" xmlns:cx2="http://schemas.microsoft.com/office/drawing/2015/10/21/chartex" xmlns:cx3="http://schemas.microsoft.com/office/drawing/2016/5/9/chartex" xmlns:cx4="http://schemas.microsoft.com/office/drawing/2016/5/10/chartex" xmlns:cx5="http://schemas.microsoft.com/office/drawing/2016/5/11/chartex" xmlns:cx6="http://schemas.microsoft.com/office/drawing/2016/5/12/chartex" xmlns:cx7="http://schemas.microsoft.com/office/drawing/2016/5/13/chartex" xmlns:cx8="http://schemas.microsoft.com/office/drawing/2016/5/14/chartex" xmlns:mc="http://schemas.openxmlformats.org/markup-compatibility/2006" xmlns:aink="http://schemas.microsoft.com/office/drawing/2016/ink" xmlns:am3d="http://schemas.microsoft.com/office/drawing/2017/model3d" xmlns:o="urn:schemas-microsoft-com:office:office" xmlns:r="http://schemas.openxmlformats.org/officeDocument/2006/relationships" xmlns:m="http://schemas.openxmlformats.org/officeDocument/2006/math" xmlns:v="urn:schemas-microsoft-com:vml" xmlns:wp14="http://schemas.microsoft.com/office/word/2010/wordprocessingDrawing" xmlns:wp="http://schemas.openxmlformats.org/drawingml/2006/wordprocessingDrawing" xmlns:w10="urn:schemas-microsoft-com:office:word" xmlns:w="http://schemas.openxmlformats.org/wordprocessingml/2006/main" xmlns:w14="http://schemas.microsoft.com/office/word/2010/wordml" xmlns:w15="http://schemas.microsoft.com/office/word/2012/wordml" xmlns:w16cex="http://schemas.microsoft.com/office/word/2018/wordml/cex" xmlns:w16cid="http://schemas.microsoft.com/office/word/2016/wordml/cid" xmlns:w16="http://schemas.microsoft.com/office/word/2018/wordml" xmlns:w16sdtdh="http://schemas.microsoft.com/office/word/2020/wordml/sdtdatahash" xmlns:w16se="http://schemas.microsoft.com/office/word/2015/wordml/symex" xmlns:wpg="http://schemas.microsoft.com/office/word/2010/wordprocessingGroup" xmlns:wpi="http://schemas.microsoft.com/office/word/2010/wordprocessingInk" xmlns:wne="http://schemas.microsoft.com/office/word/2006/wordml" xmlns:wps="http://schemas.microsoft.com/office/word/2010/wordprocessingShape" mc:Ignorable="w14 w15 w16se w16cid w16 w16cex w16sdtdh wp14">
+<w:hdr xmlns:wpc="http://schemas.microsoft.com/office/word/2010/wordprocessingCanvas" xmlns:cx="http://schemas.microsoft.com/office/drawing/2014/chartex" xmlns:cx1="http://schemas.microsoft.com/office/drawing/2015/9/8/chartex" xmlns:cx2="http://schemas.microsoft.com/office/drawing/2015/10/21/chartex" xmlns:cx3="http://schemas.microsoft.com/office/drawing/2016/5/9/chartex" xmlns:cx4="http://schemas.microsoft.com/office/drawing/2016/5/10/chartex" xmlns:cx5="http://schemas.microsoft.com/office/drawing/2016/5/11/chartex" xmlns:cx6="http://schemas.microsoft.com/office/drawing/2016/5/12/chartex" xmlns:cx7="http://schemas.microsoft.com/office/drawing/2016/5/13/chartex" xmlns:cx8="http://schemas.microsoft.com/office/drawing/2016/5/14/chartex" xmlns:mc="http://schemas.openxmlformats.org/markup-compatibility/2006" xmlns:aink="http://schemas.microsoft.com/office/drawing/2016/ink" xmlns:am3d="http://schemas.microsoft.com/office/drawing/2017/model3d" xmlns:o="urn:schemas-microsoft-com:office:office" xmlns:oel="http://schemas.microsoft.com/office/2019/extlst" xmlns:r="http://schemas.openxmlformats.org/officeDocument/2006/relationships" xmlns:m="http://schemas.openxmlformats.org/officeDocument/2006/math" xmlns:v="urn:schemas-microsoft-com:vml" xmlns:wp14="http://schemas.microsoft.com/office/word/2010/wordprocessingDrawing" xmlns:wp="http://schemas.openxmlformats.org/drawingml/2006/wordprocessingDrawing" xmlns:w10="urn:schemas-microsoft-com:office:word" xmlns:w="http://schemas.openxmlformats.org/wordprocessingml/2006/main" xmlns:w14="http://schemas.microsoft.com/office/word/2010/wordml" xmlns:w15="http://schemas.microsoft.com/office/word/2012/wordml" xmlns:w16cex="http://schemas.microsoft.com/office/word/2018/wordml/cex" xmlns:w16cid="http://schemas.microsoft.com/office/word/2016/wordml/cid" xmlns:w16="http://schemas.microsoft.com/office/word/2018/wordml" xmlns:w16sdtdh="http://schemas.microsoft.com/office/word/2020/wordml/sdtdatahash" xmlns:w16se="http://schemas.microsoft.com/office/word/2015/wordml/symex" xmlns:wpg="http://schemas.microsoft.com/office/word/2010/wordprocessingGroup" xmlns:wpi="http://schemas.microsoft.com/office/word/2010/wordprocessingInk" xmlns:wne="http://schemas.microsoft.com/office/word/2006/wordml" xmlns:wps="http://schemas.microsoft.com/office/word/2010/wordprocessingShape" mc:Ignorable="w14 w15 w16se w16cid w16 w16cex w16sdtdh wp14">
   <w:p>
     <w:pPr>
       <w:spacing w:after="160" w:line="259" w:lineRule="auto"/>
@@ -21742,7 +21787,7 @@
 </file>
 
 <file path=word/header4.xml><?xml version="1.0" encoding="utf-8"?>
-<w:hdr xmlns:wpc="http://schemas.microsoft.com/office/word/2010/wordprocessingCanvas" xmlns:cx="http://schemas.microsoft.com/office/drawing/2014/chartex" xmlns:cx1="http://schemas.microsoft.com/office/drawing/2015/9/8/chartex" xmlns:cx2="http://schemas.microsoft.com/office/drawing/2015/10/21/chartex" xmlns:cx3="http://schemas.microsoft.com/office/drawing/2016/5/9/chartex" xmlns:cx4="http://schemas.microsoft.com/office/drawing/2016/5/10/chartex" xmlns:cx5="http://schemas.microsoft.com/office/drawing/2016/5/11/chartex" xmlns:cx6="http://schemas.microsoft.com/office/drawing/2016/5/12/chartex" xmlns:cx7="http://schemas.microsoft.com/office/drawing/2016/5/13/chartex" xmlns:cx8="http://schemas.microsoft.com/office/drawing/2016/5/14/chartex" xmlns:mc="http://schemas.openxmlformats.org/markup-compatibility/2006" xmlns:aink="http://schemas.microsoft.com/office/drawing/2016/ink" xmlns:am3d="http://schemas.microsoft.com/office/drawing/2017/model3d" xmlns:o="urn:schemas-microsoft-com:office:office" xmlns:r="http://schemas.openxmlformats.org/officeDocument/2006/relationships" xmlns:m="http://schemas.openxmlformats.org/officeDocument/2006/math" xmlns:v="urn:schemas-microsoft-com:vml" xmlns:wp14="http://schemas.microsoft.com/office/word/2010/wordprocessingDrawing" xmlns:wp="http://schemas.openxmlformats.org/drawingml/2006/wordprocessingDrawing" xmlns:w10="urn:schemas-microsoft-com:office:word" xmlns:w="http://schemas.openxmlformats.org/wordprocessingml/2006/main" xmlns:w14="http://schemas.microsoft.com/office/word/2010/wordml" xmlns:w15="http://schemas.microsoft.com/office/word/2012/wordml" xmlns:w16cex="http://schemas.microsoft.com/office/word/2018/wordml/cex" xmlns:w16cid="http://schemas.microsoft.com/office/word/2016/wordml/cid" xmlns:w16="http://schemas.microsoft.com/office/word/2018/wordml" xmlns:w16sdtdh="http://schemas.microsoft.com/office/word/2020/wordml/sdtdatahash" xmlns:w16se="http://schemas.microsoft.com/office/word/2015/wordml/symex" xmlns:wpg="http://schemas.microsoft.com/office/word/2010/wordprocessingGroup" xmlns:wpi="http://schemas.microsoft.com/office/word/2010/wordprocessingInk" xmlns:wne="http://schemas.microsoft.com/office/word/2006/wordml" xmlns:wps="http://schemas.microsoft.com/office/word/2010/wordprocessingShape" mc:Ignorable="w14 w15 w16se w16cid w16 w16cex w16sdtdh wp14">
+<w:hdr xmlns:wpc="http://schemas.microsoft.com/office/word/2010/wordprocessingCanvas" xmlns:cx="http://schemas.microsoft.com/office/drawing/2014/chartex" xmlns:cx1="http://schemas.microsoft.com/office/drawing/2015/9/8/chartex" xmlns:cx2="http://schemas.microsoft.com/office/drawing/2015/10/21/chartex" xmlns:cx3="http://schemas.microsoft.com/office/drawing/2016/5/9/chartex" xmlns:cx4="http://schemas.microsoft.com/office/drawing/2016/5/10/chartex" xmlns:cx5="http://schemas.microsoft.com/office/drawing/2016/5/11/chartex" xmlns:cx6="http://schemas.microsoft.com/office/drawing/2016/5/12/chartex" xmlns:cx7="http://schemas.microsoft.com/office/drawing/2016/5/13/chartex" xmlns:cx8="http://schemas.microsoft.com/office/drawing/2016/5/14/chartex" xmlns:mc="http://schemas.openxmlformats.org/markup-compatibility/2006" xmlns:aink="http://schemas.microsoft.com/office/drawing/2016/ink" xmlns:am3d="http://schemas.microsoft.com/office/drawing/2017/model3d" xmlns:o="urn:schemas-microsoft-com:office:office" xmlns:oel="http://schemas.microsoft.com/office/2019/extlst" xmlns:r="http://schemas.openxmlformats.org/officeDocument/2006/relationships" xmlns:m="http://schemas.openxmlformats.org/officeDocument/2006/math" xmlns:v="urn:schemas-microsoft-com:vml" xmlns:wp14="http://schemas.microsoft.com/office/word/2010/wordprocessingDrawing" xmlns:wp="http://schemas.openxmlformats.org/drawingml/2006/wordprocessingDrawing" xmlns:w10="urn:schemas-microsoft-com:office:word" xmlns:w="http://schemas.openxmlformats.org/wordprocessingml/2006/main" xmlns:w14="http://schemas.microsoft.com/office/word/2010/wordml" xmlns:w15="http://schemas.microsoft.com/office/word/2012/wordml" xmlns:w16cex="http://schemas.microsoft.com/office/word/2018/wordml/cex" xmlns:w16cid="http://schemas.microsoft.com/office/word/2016/wordml/cid" xmlns:w16="http://schemas.microsoft.com/office/word/2018/wordml" xmlns:w16sdtdh="http://schemas.microsoft.com/office/word/2020/wordml/sdtdatahash" xmlns:w16se="http://schemas.microsoft.com/office/word/2015/wordml/symex" xmlns:wpg="http://schemas.microsoft.com/office/word/2010/wordprocessingGroup" xmlns:wpi="http://schemas.microsoft.com/office/word/2010/wordprocessingInk" xmlns:wne="http://schemas.microsoft.com/office/word/2006/wordml" xmlns:wps="http://schemas.microsoft.com/office/word/2010/wordprocessingShape" mc:Ignorable="w14 w15 w16se w16cid w16 w16cex w16sdtdh wp14">
   <w:tbl>
     <w:tblPr>
       <w:tblStyle w:val="TableGrid"/>
@@ -22043,7 +22088,7 @@
 </file>
 
 <file path=word/header5.xml><?xml version="1.0" encoding="utf-8"?>
-<w:hdr xmlns:wpc="http://schemas.microsoft.com/office/word/2010/wordprocessingCanvas" xmlns:cx="http://schemas.microsoft.com/office/drawing/2014/chartex" xmlns:cx1="http://schemas.microsoft.com/office/drawing/2015/9/8/chartex" xmlns:cx2="http://schemas.microsoft.com/office/drawing/2015/10/21/chartex" xmlns:cx3="http://schemas.microsoft.com/office/drawing/2016/5/9/chartex" xmlns:cx4="http://schemas.microsoft.com/office/drawing/2016/5/10/chartex" xmlns:cx5="http://schemas.microsoft.com/office/drawing/2016/5/11/chartex" xmlns:cx6="http://schemas.microsoft.com/office/drawing/2016/5/12/chartex" xmlns:cx7="http://schemas.microsoft.com/office/drawing/2016/5/13/chartex" xmlns:cx8="http://schemas.microsoft.com/office/drawing/2016/5/14/chartex" xmlns:mc="http://schemas.openxmlformats.org/markup-compatibility/2006" xmlns:aink="http://schemas.microsoft.com/office/drawing/2016/ink" xmlns:am3d="http://schemas.microsoft.com/office/drawing/2017/model3d" xmlns:o="urn:schemas-microsoft-com:office:office" xmlns:r="http://schemas.openxmlformats.org/officeDocument/2006/relationships" xmlns:m="http://schemas.openxmlformats.org/officeDocument/2006/math" xmlns:v="urn:schemas-microsoft-com:vml" xmlns:wp14="http://schemas.microsoft.com/office/word/2010/wordprocessingDrawing" xmlns:wp="http://schemas.openxmlformats.org/drawingml/2006/wordprocessingDrawing" xmlns:w10="urn:schemas-microsoft-com:office:word" xmlns:w="http://schemas.openxmlformats.org/wordprocessingml/2006/main" xmlns:w14="http://schemas.microsoft.com/office/word/2010/wordml" xmlns:w15="http://schemas.microsoft.com/office/word/2012/wordml" xmlns:w16cex="http://schemas.microsoft.com/office/word/2018/wordml/cex" xmlns:w16cid="http://schemas.microsoft.com/office/word/2016/wordml/cid" xmlns:w16="http://schemas.microsoft.com/office/word/2018/wordml" xmlns:w16sdtdh="http://schemas.microsoft.com/office/word/2020/wordml/sdtdatahash" xmlns:w16se="http://schemas.microsoft.com/office/word/2015/wordml/symex" xmlns:wpg="http://schemas.microsoft.com/office/word/2010/wordprocessingGroup" xmlns:wpi="http://schemas.microsoft.com/office/word/2010/wordprocessingInk" xmlns:wne="http://schemas.microsoft.com/office/word/2006/wordml" xmlns:wps="http://schemas.microsoft.com/office/word/2010/wordprocessingShape" mc:Ignorable="w14 w15 w16se w16cid w16 w16cex w16sdtdh wp14">
+<w:hdr xmlns:wpc="http://schemas.microsoft.com/office/word/2010/wordprocessingCanvas" xmlns:cx="http://schemas.microsoft.com/office/drawing/2014/chartex" xmlns:cx1="http://schemas.microsoft.com/office/drawing/2015/9/8/chartex" xmlns:cx2="http://schemas.microsoft.com/office/drawing/2015/10/21/chartex" xmlns:cx3="http://schemas.microsoft.com/office/drawing/2016/5/9/chartex" xmlns:cx4="http://schemas.microsoft.com/office/drawing/2016/5/10/chartex" xmlns:cx5="http://schemas.microsoft.com/office/drawing/2016/5/11/chartex" xmlns:cx6="http://schemas.microsoft.com/office/drawing/2016/5/12/chartex" xmlns:cx7="http://schemas.microsoft.com/office/drawing/2016/5/13/chartex" xmlns:cx8="http://schemas.microsoft.com/office/drawing/2016/5/14/chartex" xmlns:mc="http://schemas.openxmlformats.org/markup-compatibility/2006" xmlns:aink="http://schemas.microsoft.com/office/drawing/2016/ink" xmlns:am3d="http://schemas.microsoft.com/office/drawing/2017/model3d" xmlns:o="urn:schemas-microsoft-com:office:office" xmlns:oel="http://schemas.microsoft.com/office/2019/extlst" xmlns:r="http://schemas.openxmlformats.org/officeDocument/2006/relationships" xmlns:m="http://schemas.openxmlformats.org/officeDocument/2006/math" xmlns:v="urn:schemas-microsoft-com:vml" xmlns:wp14="http://schemas.microsoft.com/office/word/2010/wordprocessingDrawing" xmlns:wp="http://schemas.openxmlformats.org/drawingml/2006/wordprocessingDrawing" xmlns:w10="urn:schemas-microsoft-com:office:word" xmlns:w="http://schemas.openxmlformats.org/wordprocessingml/2006/main" xmlns:w14="http://schemas.microsoft.com/office/word/2010/wordml" xmlns:w15="http://schemas.microsoft.com/office/word/2012/wordml" xmlns:w16cex="http://schemas.microsoft.com/office/word/2018/wordml/cex" xmlns:w16cid="http://schemas.microsoft.com/office/word/2016/wordml/cid" xmlns:w16="http://schemas.microsoft.com/office/word/2018/wordml" xmlns:w16sdtdh="http://schemas.microsoft.com/office/word/2020/wordml/sdtdatahash" xmlns:w16se="http://schemas.microsoft.com/office/word/2015/wordml/symex" xmlns:wpg="http://schemas.microsoft.com/office/word/2010/wordprocessingGroup" xmlns:wpi="http://schemas.microsoft.com/office/word/2010/wordprocessingInk" xmlns:wne="http://schemas.microsoft.com/office/word/2006/wordml" xmlns:wps="http://schemas.microsoft.com/office/word/2010/wordprocessingShape" mc:Ignorable="w14 w15 w16se w16cid w16 w16cex w16sdtdh wp14">
   <w:tbl>
     <w:tblPr>
       <w:tblStyle w:val="TableGrid"/>
@@ -22352,7 +22397,7 @@
 </file>
 
 <file path=word/header6.xml><?xml version="1.0" encoding="utf-8"?>
-<w:hdr xmlns:wpc="http://schemas.microsoft.com/office/word/2010/wordprocessingCanvas" xmlns:cx="http://schemas.microsoft.com/office/drawing/2014/chartex" xmlns:cx1="http://schemas.microsoft.com/office/drawing/2015/9/8/chartex" xmlns:cx2="http://schemas.microsoft.com/office/drawing/2015/10/21/chartex" xmlns:cx3="http://schemas.microsoft.com/office/drawing/2016/5/9/chartex" xmlns:cx4="http://schemas.microsoft.com/office/drawing/2016/5/10/chartex" xmlns:cx5="http://schemas.microsoft.com/office/drawing/2016/5/11/chartex" xmlns:cx6="http://schemas.microsoft.com/office/drawing/2016/5/12/chartex" xmlns:cx7="http://schemas.microsoft.com/office/drawing/2016/5/13/chartex" xmlns:cx8="http://schemas.microsoft.com/office/drawing/2016/5/14/chartex" xmlns:mc="http://schemas.openxmlformats.org/markup-compatibility/2006" xmlns:aink="http://schemas.microsoft.com/office/drawing/2016/ink" xmlns:am3d="http://schemas.microsoft.com/office/drawing/2017/model3d" xmlns:o="urn:schemas-microsoft-com:office:office" xmlns:r="http://schemas.openxmlformats.org/officeDocument/2006/relationships" xmlns:m="http://schemas.openxmlformats.org/officeDocument/2006/math" xmlns:v="urn:schemas-microsoft-com:vml" xmlns:wp14="http://schemas.microsoft.com/office/word/2010/wordprocessingDrawing" xmlns:wp="http://schemas.openxmlformats.org/drawingml/2006/wordprocessingDrawing" xmlns:w10="urn:schemas-microsoft-com:office:word" xmlns:w="http://schemas.openxmlformats.org/wordprocessingml/2006/main" xmlns:w14="http://schemas.microsoft.com/office/word/2010/wordml" xmlns:w15="http://schemas.microsoft.com/office/word/2012/wordml" xmlns:w16cex="http://schemas.microsoft.com/office/word/2018/wordml/cex" xmlns:w16cid="http://schemas.microsoft.com/office/word/2016/wordml/cid" xmlns:w16="http://schemas.microsoft.com/office/word/2018/wordml" xmlns:w16sdtdh="http://schemas.microsoft.com/office/word/2020/wordml/sdtdatahash" xmlns:w16se="http://schemas.microsoft.com/office/word/2015/wordml/symex" xmlns:wpg="http://schemas.microsoft.com/office/word/2010/wordprocessingGroup" xmlns:wpi="http://schemas.microsoft.com/office/word/2010/wordprocessingInk" xmlns:wne="http://schemas.microsoft.com/office/word/2006/wordml" xmlns:wps="http://schemas.microsoft.com/office/word/2010/wordprocessingShape" mc:Ignorable="w14 w15 w16se w16cid w16 w16cex w16sdtdh wp14">
+<w:hdr xmlns:wpc="http://schemas.microsoft.com/office/word/2010/wordprocessingCanvas" xmlns:cx="http://schemas.microsoft.com/office/drawing/2014/chartex" xmlns:cx1="http://schemas.microsoft.com/office/drawing/2015/9/8/chartex" xmlns:cx2="http://schemas.microsoft.com/office/drawing/2015/10/21/chartex" xmlns:cx3="http://schemas.microsoft.com/office/drawing/2016/5/9/chartex" xmlns:cx4="http://schemas.microsoft.com/office/drawing/2016/5/10/chartex" xmlns:cx5="http://schemas.microsoft.com/office/drawing/2016/5/11/chartex" xmlns:cx6="http://schemas.microsoft.com/office/drawing/2016/5/12/chartex" xmlns:cx7="http://schemas.microsoft.com/office/drawing/2016/5/13/chartex" xmlns:cx8="http://schemas.microsoft.com/office/drawing/2016/5/14/chartex" xmlns:mc="http://schemas.openxmlformats.org/markup-compatibility/2006" xmlns:aink="http://schemas.microsoft.com/office/drawing/2016/ink" xmlns:am3d="http://schemas.microsoft.com/office/drawing/2017/model3d" xmlns:o="urn:schemas-microsoft-com:office:office" xmlns:oel="http://schemas.microsoft.com/office/2019/extlst" xmlns:r="http://schemas.openxmlformats.org/officeDocument/2006/relationships" xmlns:m="http://schemas.openxmlformats.org/officeDocument/2006/math" xmlns:v="urn:schemas-microsoft-com:vml" xmlns:wp14="http://schemas.microsoft.com/office/word/2010/wordprocessingDrawing" xmlns:wp="http://schemas.openxmlformats.org/drawingml/2006/wordprocessingDrawing" xmlns:w10="urn:schemas-microsoft-com:office:word" xmlns:w="http://schemas.openxmlformats.org/wordprocessingml/2006/main" xmlns:w14="http://schemas.microsoft.com/office/word/2010/wordml" xmlns:w15="http://schemas.microsoft.com/office/word/2012/wordml" xmlns:w16cex="http://schemas.microsoft.com/office/word/2018/wordml/cex" xmlns:w16cid="http://schemas.microsoft.com/office/word/2016/wordml/cid" xmlns:w16="http://schemas.microsoft.com/office/word/2018/wordml" xmlns:w16sdtdh="http://schemas.microsoft.com/office/word/2020/wordml/sdtdatahash" xmlns:w16se="http://schemas.microsoft.com/office/word/2015/wordml/symex" xmlns:wpg="http://schemas.microsoft.com/office/word/2010/wordprocessingGroup" xmlns:wpi="http://schemas.microsoft.com/office/word/2010/wordprocessingInk" xmlns:wne="http://schemas.microsoft.com/office/word/2006/wordml" xmlns:wps="http://schemas.microsoft.com/office/word/2010/wordprocessingShape" mc:Ignorable="w14 w15 w16se w16cid w16 w16cex w16sdtdh wp14">
   <w:tbl>
     <w:tblPr>
       <w:tblStyle w:val="TableGrid"/>
@@ -22653,7 +22698,7 @@
 </file>
 
 <file path=word/header7.xml><?xml version="1.0" encoding="utf-8"?>
-<w:hdr xmlns:wpc="http://schemas.microsoft.com/office/word/2010/wordprocessingCanvas" xmlns:cx="http://schemas.microsoft.com/office/drawing/2014/chartex" xmlns:cx1="http://schemas.microsoft.com/office/drawing/2015/9/8/chartex" xmlns:cx2="http://schemas.microsoft.com/office/drawing/2015/10/21/chartex" xmlns:cx3="http://schemas.microsoft.com/office/drawing/2016/5/9/chartex" xmlns:cx4="http://schemas.microsoft.com/office/drawing/2016/5/10/chartex" xmlns:cx5="http://schemas.microsoft.com/office/drawing/2016/5/11/chartex" xmlns:cx6="http://schemas.microsoft.com/office/drawing/2016/5/12/chartex" xmlns:cx7="http://schemas.microsoft.com/office/drawing/2016/5/13/chartex" xmlns:cx8="http://schemas.microsoft.com/office/drawing/2016/5/14/chartex" xmlns:mc="http://schemas.openxmlformats.org/markup-compatibility/2006" xmlns:aink="http://schemas.microsoft.com/office/drawing/2016/ink" xmlns:am3d="http://schemas.microsoft.com/office/drawing/2017/model3d" xmlns:o="urn:schemas-microsoft-com:office:office" xmlns:r="http://schemas.openxmlformats.org/officeDocument/2006/relationships" xmlns:m="http://schemas.openxmlformats.org/officeDocument/2006/math" xmlns:v="urn:schemas-microsoft-com:vml" xmlns:wp14="http://schemas.microsoft.com/office/word/2010/wordprocessingDrawing" xmlns:wp="http://schemas.openxmlformats.org/drawingml/2006/wordprocessingDrawing" xmlns:w10="urn:schemas-microsoft-com:office:word" xmlns:w="http://schemas.openxmlformats.org/wordprocessingml/2006/main" xmlns:w14="http://schemas.microsoft.com/office/word/2010/wordml" xmlns:w15="http://schemas.microsoft.com/office/word/2012/wordml" xmlns:w16cex="http://schemas.microsoft.com/office/word/2018/wordml/cex" xmlns:w16cid="http://schemas.microsoft.com/office/word/2016/wordml/cid" xmlns:w16="http://schemas.microsoft.com/office/word/2018/wordml" xmlns:w16sdtdh="http://schemas.microsoft.com/office/word/2020/wordml/sdtdatahash" xmlns:w16se="http://schemas.microsoft.com/office/word/2015/wordml/symex" xmlns:wpg="http://schemas.microsoft.com/office/word/2010/wordprocessingGroup" xmlns:wpi="http://schemas.microsoft.com/office/word/2010/wordprocessingInk" xmlns:wne="http://schemas.microsoft.com/office/word/2006/wordml" xmlns:wps="http://schemas.microsoft.com/office/word/2010/wordprocessingShape" mc:Ignorable="w14 w15 w16se w16cid w16 w16cex w16sdtdh wp14">
+<w:hdr xmlns:wpc="http://schemas.microsoft.com/office/word/2010/wordprocessingCanvas" xmlns:cx="http://schemas.microsoft.com/office/drawing/2014/chartex" xmlns:cx1="http://schemas.microsoft.com/office/drawing/2015/9/8/chartex" xmlns:cx2="http://schemas.microsoft.com/office/drawing/2015/10/21/chartex" xmlns:cx3="http://schemas.microsoft.com/office/drawing/2016/5/9/chartex" xmlns:cx4="http://schemas.microsoft.com/office/drawing/2016/5/10/chartex" xmlns:cx5="http://schemas.microsoft.com/office/drawing/2016/5/11/chartex" xmlns:cx6="http://schemas.microsoft.com/office/drawing/2016/5/12/chartex" xmlns:cx7="http://schemas.microsoft.com/office/drawing/2016/5/13/chartex" xmlns:cx8="http://schemas.microsoft.com/office/drawing/2016/5/14/chartex" xmlns:mc="http://schemas.openxmlformats.org/markup-compatibility/2006" xmlns:aink="http://schemas.microsoft.com/office/drawing/2016/ink" xmlns:am3d="http://schemas.microsoft.com/office/drawing/2017/model3d" xmlns:o="urn:schemas-microsoft-com:office:office" xmlns:oel="http://schemas.microsoft.com/office/2019/extlst" xmlns:r="http://schemas.openxmlformats.org/officeDocument/2006/relationships" xmlns:m="http://schemas.openxmlformats.org/officeDocument/2006/math" xmlns:v="urn:schemas-microsoft-com:vml" xmlns:wp14="http://schemas.microsoft.com/office/word/2010/wordprocessingDrawing" xmlns:wp="http://schemas.openxmlformats.org/drawingml/2006/wordprocessingDrawing" xmlns:w10="urn:schemas-microsoft-com:office:word" xmlns:w="http://schemas.openxmlformats.org/wordprocessingml/2006/main" xmlns:w14="http://schemas.microsoft.com/office/word/2010/wordml" xmlns:w15="http://schemas.microsoft.com/office/word/2012/wordml" xmlns:w16cex="http://schemas.microsoft.com/office/word/2018/wordml/cex" xmlns:w16cid="http://schemas.microsoft.com/office/word/2016/wordml/cid" xmlns:w16="http://schemas.microsoft.com/office/word/2018/wordml" xmlns:w16sdtdh="http://schemas.microsoft.com/office/word/2020/wordml/sdtdatahash" xmlns:w16se="http://schemas.microsoft.com/office/word/2015/wordml/symex" xmlns:wpg="http://schemas.microsoft.com/office/word/2010/wordprocessingGroup" xmlns:wpi="http://schemas.microsoft.com/office/word/2010/wordprocessingInk" xmlns:wne="http://schemas.microsoft.com/office/word/2006/wordml" xmlns:wps="http://schemas.microsoft.com/office/word/2010/wordprocessingShape" mc:Ignorable="w14 w15 w16se w16cid w16 w16cex w16sdtdh wp14">
   <w:tbl>
     <w:tblPr>
       <w:tblStyle w:val="TableGrid"/>
@@ -22923,7 +22968,7 @@
 </file>
 
 <file path=word/header8.xml><?xml version="1.0" encoding="utf-8"?>
-<w:hdr xmlns:wpc="http://schemas.microsoft.com/office/word/2010/wordprocessingCanvas" xmlns:cx="http://schemas.microsoft.com/office/drawing/2014/chartex" xmlns:cx1="http://schemas.microsoft.com/office/drawing/2015/9/8/chartex" xmlns:cx2="http://schemas.microsoft.com/office/drawing/2015/10/21/chartex" xmlns:cx3="http://schemas.microsoft.com/office/drawing/2016/5/9/chartex" xmlns:cx4="http://schemas.microsoft.com/office/drawing/2016/5/10/chartex" xmlns:cx5="http://schemas.microsoft.com/office/drawing/2016/5/11/chartex" xmlns:cx6="http://schemas.microsoft.com/office/drawing/2016/5/12/chartex" xmlns:cx7="http://schemas.microsoft.com/office/drawing/2016/5/13/chartex" xmlns:cx8="http://schemas.microsoft.com/office/drawing/2016/5/14/chartex" xmlns:mc="http://schemas.openxmlformats.org/markup-compatibility/2006" xmlns:aink="http://schemas.microsoft.com/office/drawing/2016/ink" xmlns:am3d="http://schemas.microsoft.com/office/drawing/2017/model3d" xmlns:o="urn:schemas-microsoft-com:office:office" xmlns:r="http://schemas.openxmlformats.org/officeDocument/2006/relationships" xmlns:m="http://schemas.openxmlformats.org/officeDocument/2006/math" xmlns:v="urn:schemas-microsoft-com:vml" xmlns:wp14="http://schemas.microsoft.com/office/word/2010/wordprocessingDrawing" xmlns:wp="http://schemas.openxmlformats.org/drawingml/2006/wordprocessingDrawing" xmlns:w10="urn:schemas-microsoft-com:office:word" xmlns:w="http://schemas.openxmlformats.org/wordprocessingml/2006/main" xmlns:w14="http://schemas.microsoft.com/office/word/2010/wordml" xmlns:w15="http://schemas.microsoft.com/office/word/2012/wordml" xmlns:w16cex="http://schemas.microsoft.com/office/word/2018/wordml/cex" xmlns:w16cid="http://schemas.microsoft.com/office/word/2016/wordml/cid" xmlns:w16="http://schemas.microsoft.com/office/word/2018/wordml" xmlns:w16sdtdh="http://schemas.microsoft.com/office/word/2020/wordml/sdtdatahash" xmlns:w16se="http://schemas.microsoft.com/office/word/2015/wordml/symex" xmlns:wpg="http://schemas.microsoft.com/office/word/2010/wordprocessingGroup" xmlns:wpi="http://schemas.microsoft.com/office/word/2010/wordprocessingInk" xmlns:wne="http://schemas.microsoft.com/office/word/2006/wordml" xmlns:wps="http://schemas.microsoft.com/office/word/2010/wordprocessingShape" mc:Ignorable="w14 w15 w16se w16cid w16 w16cex w16sdtdh wp14">
+<w:hdr xmlns:wpc="http://schemas.microsoft.com/office/word/2010/wordprocessingCanvas" xmlns:cx="http://schemas.microsoft.com/office/drawing/2014/chartex" xmlns:cx1="http://schemas.microsoft.com/office/drawing/2015/9/8/chartex" xmlns:cx2="http://schemas.microsoft.com/office/drawing/2015/10/21/chartex" xmlns:cx3="http://schemas.microsoft.com/office/drawing/2016/5/9/chartex" xmlns:cx4="http://schemas.microsoft.com/office/drawing/2016/5/10/chartex" xmlns:cx5="http://schemas.microsoft.com/office/drawing/2016/5/11/chartex" xmlns:cx6="http://schemas.microsoft.com/office/drawing/2016/5/12/chartex" xmlns:cx7="http://schemas.microsoft.com/office/drawing/2016/5/13/chartex" xmlns:cx8="http://schemas.microsoft.com/office/drawing/2016/5/14/chartex" xmlns:mc="http://schemas.openxmlformats.org/markup-compatibility/2006" xmlns:aink="http://schemas.microsoft.com/office/drawing/2016/ink" xmlns:am3d="http://schemas.microsoft.com/office/drawing/2017/model3d" xmlns:o="urn:schemas-microsoft-com:office:office" xmlns:oel="http://schemas.microsoft.com/office/2019/extlst" xmlns:r="http://schemas.openxmlformats.org/officeDocument/2006/relationships" xmlns:m="http://schemas.openxmlformats.org/officeDocument/2006/math" xmlns:v="urn:schemas-microsoft-com:vml" xmlns:wp14="http://schemas.microsoft.com/office/word/2010/wordprocessingDrawing" xmlns:wp="http://schemas.openxmlformats.org/drawingml/2006/wordprocessingDrawing" xmlns:w10="urn:schemas-microsoft-com:office:word" xmlns:w="http://schemas.openxmlformats.org/wordprocessingml/2006/main" xmlns:w14="http://schemas.microsoft.com/office/word/2010/wordml" xmlns:w15="http://schemas.microsoft.com/office/word/2012/wordml" xmlns:w16cex="http://schemas.microsoft.com/office/word/2018/wordml/cex" xmlns:w16cid="http://schemas.microsoft.com/office/word/2016/wordml/cid" xmlns:w16="http://schemas.microsoft.com/office/word/2018/wordml" xmlns:w16sdtdh="http://schemas.microsoft.com/office/word/2020/wordml/sdtdatahash" xmlns:w16se="http://schemas.microsoft.com/office/word/2015/wordml/symex" xmlns:wpg="http://schemas.microsoft.com/office/word/2010/wordprocessingGroup" xmlns:wpi="http://schemas.microsoft.com/office/word/2010/wordprocessingInk" xmlns:wne="http://schemas.microsoft.com/office/word/2006/wordml" xmlns:wps="http://schemas.microsoft.com/office/word/2010/wordprocessingShape" mc:Ignorable="w14 w15 w16se w16cid w16 w16cex w16sdtdh wp14">
   <w:tbl>
     <w:tblPr>
       <w:tblStyle w:val="TableGrid"/>
@@ -23253,7 +23298,7 @@
 </file>
 
 <file path=word/header9.xml><?xml version="1.0" encoding="utf-8"?>
-<w:hdr xmlns:wpc="http://schemas.microsoft.com/office/word/2010/wordprocessingCanvas" xmlns:cx="http://schemas.microsoft.com/office/drawing/2014/chartex" xmlns:cx1="http://schemas.microsoft.com/office/drawing/2015/9/8/chartex" xmlns:cx2="http://schemas.microsoft.com/office/drawing/2015/10/21/chartex" xmlns:cx3="http://schemas.microsoft.com/office/drawing/2016/5/9/chartex" xmlns:cx4="http://schemas.microsoft.com/office/drawing/2016/5/10/chartex" xmlns:cx5="http://schemas.microsoft.com/office/drawing/2016/5/11/chartex" xmlns:cx6="http://schemas.microsoft.com/office/drawing/2016/5/12/chartex" xmlns:cx7="http://schemas.microsoft.com/office/drawing/2016/5/13/chartex" xmlns:cx8="http://schemas.microsoft.com/office/drawing/2016/5/14/chartex" xmlns:mc="http://schemas.openxmlformats.org/markup-compatibility/2006" xmlns:aink="http://schemas.microsoft.com/office/drawing/2016/ink" xmlns:am3d="http://schemas.microsoft.com/office/drawing/2017/model3d" xmlns:o="urn:schemas-microsoft-com:office:office" xmlns:r="http://schemas.openxmlformats.org/officeDocument/2006/relationships" xmlns:m="http://schemas.openxmlformats.org/officeDocument/2006/math" xmlns:v="urn:schemas-microsoft-com:vml" xmlns:wp14="http://schemas.microsoft.com/office/word/2010/wordprocessingDrawing" xmlns:wp="http://schemas.openxmlformats.org/drawingml/2006/wordprocessingDrawing" xmlns:w10="urn:schemas-microsoft-com:office:word" xmlns:w="http://schemas.openxmlformats.org/wordprocessingml/2006/main" xmlns:w14="http://schemas.microsoft.com/office/word/2010/wordml" xmlns:w15="http://schemas.microsoft.com/office/word/2012/wordml" xmlns:w16cex="http://schemas.microsoft.com/office/word/2018/wordml/cex" xmlns:w16cid="http://schemas.microsoft.com/office/word/2016/wordml/cid" xmlns:w16="http://schemas.microsoft.com/office/word/2018/wordml" xmlns:w16sdtdh="http://schemas.microsoft.com/office/word/2020/wordml/sdtdatahash" xmlns:w16se="http://schemas.microsoft.com/office/word/2015/wordml/symex" xmlns:wpg="http://schemas.microsoft.com/office/word/2010/wordprocessingGroup" xmlns:wpi="http://schemas.microsoft.com/office/word/2010/wordprocessingInk" xmlns:wne="http://schemas.microsoft.com/office/word/2006/wordml" xmlns:wps="http://schemas.microsoft.com/office/word/2010/wordprocessingShape" mc:Ignorable="w14 w15 w16se w16cid w16 w16cex w16sdtdh wp14">
+<w:hdr xmlns:wpc="http://schemas.microsoft.com/office/word/2010/wordprocessingCanvas" xmlns:cx="http://schemas.microsoft.com/office/drawing/2014/chartex" xmlns:cx1="http://schemas.microsoft.com/office/drawing/2015/9/8/chartex" xmlns:cx2="http://schemas.microsoft.com/office/drawing/2015/10/21/chartex" xmlns:cx3="http://schemas.microsoft.com/office/drawing/2016/5/9/chartex" xmlns:cx4="http://schemas.microsoft.com/office/drawing/2016/5/10/chartex" xmlns:cx5="http://schemas.microsoft.com/office/drawing/2016/5/11/chartex" xmlns:cx6="http://schemas.microsoft.com/office/drawing/2016/5/12/chartex" xmlns:cx7="http://schemas.microsoft.com/office/drawing/2016/5/13/chartex" xmlns:cx8="http://schemas.microsoft.com/office/drawing/2016/5/14/chartex" xmlns:mc="http://schemas.openxmlformats.org/markup-compatibility/2006" xmlns:aink="http://schemas.microsoft.com/office/drawing/2016/ink" xmlns:am3d="http://schemas.microsoft.com/office/drawing/2017/model3d" xmlns:o="urn:schemas-microsoft-com:office:office" xmlns:oel="http://schemas.microsoft.com/office/2019/extlst" xmlns:r="http://schemas.openxmlformats.org/officeDocument/2006/relationships" xmlns:m="http://schemas.openxmlformats.org/officeDocument/2006/math" xmlns:v="urn:schemas-microsoft-com:vml" xmlns:wp14="http://schemas.microsoft.com/office/word/2010/wordprocessingDrawing" xmlns:wp="http://schemas.openxmlformats.org/drawingml/2006/wordprocessingDrawing" xmlns:w10="urn:schemas-microsoft-com:office:word" xmlns:w="http://schemas.openxmlformats.org/wordprocessingml/2006/main" xmlns:w14="http://schemas.microsoft.com/office/word/2010/wordml" xmlns:w15="http://schemas.microsoft.com/office/word/2012/wordml" xmlns:w16cex="http://schemas.microsoft.com/office/word/2018/wordml/cex" xmlns:w16cid="http://schemas.microsoft.com/office/word/2016/wordml/cid" xmlns:w16="http://schemas.microsoft.com/office/word/2018/wordml" xmlns:w16sdtdh="http://schemas.microsoft.com/office/word/2020/wordml/sdtdatahash" xmlns:w16se="http://schemas.microsoft.com/office/word/2015/wordml/symex" xmlns:wpg="http://schemas.microsoft.com/office/word/2010/wordprocessingGroup" xmlns:wpi="http://schemas.microsoft.com/office/word/2010/wordprocessingInk" xmlns:wne="http://schemas.microsoft.com/office/word/2006/wordml" xmlns:wps="http://schemas.microsoft.com/office/word/2010/wordprocessingShape" mc:Ignorable="w14 w15 w16se w16cid w16 w16cex w16sdtdh wp14">
   <w:tbl>
     <w:tblPr>
       <w:tblStyle w:val="TableGrid"/>

</xml_diff>